<commit_message>
criado os diagramas de caso de uso de todos os cenários
</commit_message>
<xml_diff>
--- a/documentation/1. Product Backlog/2. RF e RN.docx
+++ b/documentation/1. Product Backlog/2. RF e RN.docx
@@ -2395,7 +2395,7 @@
         <w:t>RF0</w:t>
       </w:r>
       <w:r>
-        <w:t>6</w:t>
+        <w:t>7</w:t>
       </w:r>
       <w:r>
         <w:t xml:space="preserve"> – </w:t>
@@ -2508,7 +2508,7 @@
         <w:t>RF0</w:t>
       </w:r>
       <w:r>
-        <w:t>6</w:t>
+        <w:t>8</w:t>
       </w:r>
       <w:r>
         <w:t xml:space="preserve"> – Filtrar sugestões de locais</w:t>

</xml_diff>

<commit_message>
Lista de requisitos modificada
</commit_message>
<xml_diff>
--- a/documentation/1. Product Backlog/2. RF e RN.docx
+++ b/documentation/1. Product Backlog/2. RF e RN.docx
@@ -160,7 +160,10 @@
         <w:t xml:space="preserve"> – Escolher </w:t>
       </w:r>
       <w:r>
-        <w:t>local de partida e destino</w:t>
+        <w:t>loca</w:t>
+      </w:r>
+      <w:r>
+        <w:t>l</w:t>
       </w:r>
     </w:p>
     <w:p>
@@ -174,13 +177,7 @@
     <w:p/>
     <w:p>
       <w:r>
-        <w:t>RF0</w:t>
-      </w:r>
-      <w:r>
-        <w:t>2</w:t>
-      </w:r>
-      <w:r>
-        <w:t xml:space="preserve"> – Escolher meio de transporte</w:t>
+        <w:t>RF02 – Escolher meio de transporte</w:t>
       </w:r>
     </w:p>
     <w:p>
@@ -217,10 +214,7 @@
         <w:t>N01</w:t>
       </w:r>
       <w:r>
-        <w:t xml:space="preserve"> – </w:t>
-      </w:r>
-      <w:r>
-        <w:t>O meio de transporte tem que ser adequado a viagem, por exemplo: se a viagem for para outro continente, obrigatoriamente deve ser escolhido um avião</w:t>
+        <w:t xml:space="preserve"> – O meio de transporte tem que ser adequado a viagem, por exemplo: se a viagem for para outro continente, obrigatoriamente deve ser escolhido um avião</w:t>
       </w:r>
       <w:r>
         <w:t xml:space="preserve"> caso transporte terrestre seja inviável.</w:t>
@@ -264,7 +258,7 @@
         <w:t xml:space="preserve">RF01 – Escolher </w:t>
       </w:r>
       <w:r>
-        <w:t>local de destino</w:t>
+        <w:t xml:space="preserve">local </w:t>
       </w:r>
     </w:p>
     <w:p>
@@ -334,37 +328,7 @@
         </w:numPr>
       </w:pPr>
       <w:r>
-        <w:t>Tempo médio de permanência,</w:t>
-      </w:r>
-      <w:r>
-        <w:t xml:space="preserve"> c</w:t>
-      </w:r>
-      <w:r>
-        <w:t>onforme</w:t>
-      </w:r>
-      <w:r>
-        <w:t xml:space="preserve"> </w:t>
-      </w:r>
-      <w:r>
-        <w:t>o</w:t>
-      </w:r>
-      <w:r>
-        <w:t xml:space="preserve"> </w:t>
-      </w:r>
-      <w:r>
-        <w:t>objetivo</w:t>
-      </w:r>
-      <w:r>
-        <w:t xml:space="preserve"> </w:t>
-      </w:r>
-      <w:r>
-        <w:t>(negócios ou</w:t>
-      </w:r>
-      <w:r>
-        <w:t xml:space="preserve"> </w:t>
-      </w:r>
-      <w:r>
-        <w:t>passeio).</w:t>
+        <w:t>Tempo médio de permanência, conforme o objetivo (negócios ou passeio).</w:t>
       </w:r>
     </w:p>
     <w:p>
@@ -454,7 +418,7 @@
         <w:t>3</w:t>
       </w:r>
       <w:r>
-        <w:t xml:space="preserve"> – Avaliar a dica se for útil ou não</w:t>
+        <w:t xml:space="preserve"> – Avaliar </w:t>
       </w:r>
     </w:p>
     <w:p>
@@ -481,13 +445,7 @@
         <w:t>N01</w:t>
       </w:r>
       <w:r>
-        <w:t xml:space="preserve">– </w:t>
-      </w:r>
-      <w:r>
-        <w:t>As dicas apresentadas devem ser adequadas de acordo com o local de destino.</w:t>
-      </w:r>
-      <w:r>
-        <w:t xml:space="preserve"> </w:t>
+        <w:t xml:space="preserve">– As dicas apresentadas devem ser adequadas de acordo com o local de destino. </w:t>
       </w:r>
     </w:p>
     <w:p>
@@ -575,16 +533,7 @@
     <w:p/>
     <w:p>
       <w:r>
-        <w:t>RF0</w:t>
-      </w:r>
-      <w:r>
-        <w:t>2</w:t>
-      </w:r>
-      <w:r>
-        <w:t xml:space="preserve"> –</w:t>
-      </w:r>
-      <w:r>
-        <w:t xml:space="preserve"> Buscar Hotéis</w:t>
+        <w:t>RF02 – Buscar Hotéis</w:t>
       </w:r>
     </w:p>
     <w:p>
@@ -598,382 +547,237 @@
     <w:p/>
     <w:p>
       <w:r>
-        <w:t>RF0</w:t>
-      </w:r>
-      <w:r>
-        <w:t>3</w:t>
+        <w:t>RF03 – Exibir imagem</w:t>
+      </w:r>
+    </w:p>
+    <w:p>
+      <w:r>
+        <w:t>Descrição: Toda sugestão de hotel deve acompanhar uma imagem ilustrativa do local</w:t>
+      </w:r>
+      <w:r>
+        <w:t>.</w:t>
+      </w:r>
+    </w:p>
+    <w:p/>
+    <w:p>
+      <w:r>
+        <w:t>RF04 – Avaliar hotel</w:t>
+      </w:r>
+    </w:p>
+    <w:p>
+      <w:r>
+        <w:t>Descrição: os usuários poderão deixar comentários dos hotéis nos quais se hospedaram e esses comentários serão exibidos</w:t>
+      </w:r>
+      <w:r>
+        <w:t xml:space="preserve"> junto com as sugestões de hotéis e suas imagens.</w:t>
+      </w:r>
+    </w:p>
+    <w:p/>
+    <w:p>
+      <w:r>
+        <w:t>RF05 –</w:t>
+      </w:r>
+      <w:r>
+        <w:t xml:space="preserve"> Filtrar sugestões de hotéis</w:t>
+      </w:r>
+    </w:p>
+    <w:p>
+      <w:r>
+        <w:t xml:space="preserve">Descrição: </w:t>
+      </w:r>
+      <w:r>
+        <w:t>o usuário escolhe se a organização vai ser em ordem alfabética ou por avaliação</w:t>
+      </w:r>
+    </w:p>
+    <w:p/>
+    <w:p>
+      <w:r>
+        <w:t>RF06 –</w:t>
+      </w:r>
+      <w:r>
+        <w:t xml:space="preserve"> Exibir informações</w:t>
+      </w:r>
+    </w:p>
+    <w:p>
+      <w:r>
+        <w:t>Descrição: ao clicar na imagem do hotel, as seguintes informações serão exibidas:</w:t>
+      </w:r>
+    </w:p>
+    <w:p>
+      <w:r>
+        <w:t>● Breve descrição.</w:t>
+      </w:r>
+    </w:p>
+    <w:p>
+      <w:r>
+        <w:t xml:space="preserve"> ● Localização enfatizando a região e a distância em relação ao centro da cidade.</w:t>
+      </w:r>
+    </w:p>
+    <w:p>
+      <w:r>
+        <w:t>● Localização com mapa e como chegar.</w:t>
+      </w:r>
+    </w:p>
+    <w:p>
+      <w:r>
+        <w:t>● Preços e taxas aplicadas.</w:t>
+      </w:r>
+    </w:p>
+    <w:p>
+      <w:r>
+        <w:t>● Link de acesso ao site oficial.</w:t>
+      </w:r>
+    </w:p>
+    <w:p/>
+    <w:p>
+      <w:r>
+        <w:t>RF07 –</w:t>
+      </w:r>
+      <w:r>
+        <w:t xml:space="preserve"> Exibir mapa</w:t>
+      </w:r>
+    </w:p>
+    <w:p>
+      <w:r>
+        <w:t>Descrição: ao selecionar um hotel deverá ser exibido um mapa com sua localização.</w:t>
+      </w:r>
+    </w:p>
+    <w:p/>
+    <w:p/>
+    <w:p/>
+    <w:p>
+      <w:r>
+        <w:lastRenderedPageBreak/>
+        <w:t>RF08 –</w:t>
+      </w:r>
+      <w:r>
+        <w:t xml:space="preserve"> Exibir Valores</w:t>
+      </w:r>
+    </w:p>
+    <w:p>
+      <w:r>
+        <w:t xml:space="preserve">Descrição: ao selecionar um hotel deverão ser exibidos o valor de estadia e as taxas, como impostos. </w:t>
+      </w:r>
+    </w:p>
+    <w:p/>
+    <w:p>
+      <w:r>
+        <w:t>RF09 – Escolher Hospedagem</w:t>
+      </w:r>
+    </w:p>
+    <w:p>
+      <w:r>
+        <w:t>Descrição: o usuário deve escolher qual hospedagem vai se hospedar</w:t>
+      </w:r>
+    </w:p>
+    <w:p/>
+    <w:p>
+      <w:r>
+        <w:t>RF10 –</w:t>
+      </w:r>
+      <w:r>
+        <w:t xml:space="preserve"> Exibir acesso</w:t>
+      </w:r>
+    </w:p>
+    <w:p>
+      <w:r>
+        <w:t>Descrição: a exibição do hotel deverá acompanhar o link para seu site</w:t>
+      </w:r>
+    </w:p>
+    <w:p/>
+    <w:p>
+      <w:r>
+        <w:t>RF11 –</w:t>
+      </w:r>
+      <w:r>
+        <w:t xml:space="preserve"> Inserir recomendações</w:t>
+      </w:r>
+    </w:p>
+    <w:p>
+      <w:r>
+        <w:t>Descrição: permitir que o usuário insira recomendações e avaliações sobre o local onde ficou hospedado</w:t>
+      </w:r>
+    </w:p>
+    <w:p/>
+    <w:p>
+      <w:r>
+        <w:t>_____________________________________________________________________________</w:t>
+      </w:r>
+    </w:p>
+    <w:p/>
+    <w:p>
+      <w:r>
+        <w:t>RN01 – O usuário deve escolher o tipo de viagem para que o sistema exiba os hotéis mais adequados</w:t>
+      </w:r>
+    </w:p>
+    <w:p>
+      <w:r>
+        <w:t>RN02 – O</w:t>
       </w:r>
       <w:r>
         <w:t xml:space="preserve"> </w:t>
       </w:r>
       <w:r>
-        <w:t>– Exibir imagem</w:t>
-      </w:r>
-    </w:p>
-    <w:p>
-      <w:r>
-        <w:t>Descrição: Toda sugestão de hotel deve acompanhar uma imagem ilustrativa do local</w:t>
-      </w:r>
-      <w:r>
-        <w:t>.</w:t>
-      </w:r>
-    </w:p>
-    <w:p/>
-    <w:p>
-      <w:r>
-        <w:t>RF0</w:t>
-      </w:r>
-      <w:r>
-        <w:t>4</w:t>
-      </w:r>
-      <w:r>
-        <w:t xml:space="preserve"> –</w:t>
-      </w:r>
-      <w:r>
-        <w:t xml:space="preserve"> Avaliar hotel</w:t>
-      </w:r>
-    </w:p>
-    <w:p>
-      <w:r>
-        <w:t>Descrição: os usuários poderão deixar comentários dos hotéis nos quais se hospedaram e esses comentários serão exibidos</w:t>
-      </w:r>
-      <w:r>
-        <w:t xml:space="preserve"> junto com as sugestões de hotéis e suas imagens.</w:t>
-      </w:r>
-    </w:p>
-    <w:p/>
-    <w:p>
-      <w:r>
-        <w:t>RF0</w:t>
-      </w:r>
-      <w:r>
-        <w:t>5</w:t>
-      </w:r>
-      <w:r>
-        <w:t xml:space="preserve"> –</w:t>
-      </w:r>
-      <w:r>
-        <w:t xml:space="preserve"> Filtrar sugestões de hotéis</w:t>
-      </w:r>
-    </w:p>
-    <w:p>
-      <w:r>
-        <w:t>Descrição: os hotéis deverão ser exibidos por nome em ordem alfabética decrescente.</w:t>
-      </w:r>
-    </w:p>
-    <w:p/>
-    <w:p>
-      <w:r>
-        <w:t>RF0</w:t>
-      </w:r>
-      <w:r>
-        <w:t>6</w:t>
-      </w:r>
-      <w:r>
-        <w:t xml:space="preserve"> –</w:t>
-      </w:r>
-      <w:r>
-        <w:t xml:space="preserve"> Exibir informações</w:t>
-      </w:r>
-    </w:p>
-    <w:p>
-      <w:r>
-        <w:t>Descrição:</w:t>
+        <w:t>usuário pode determinar um raio para que o sistema exiba os hotéis dentro de</w:t>
+      </w:r>
+    </w:p>
+    <w:p>
+      <w:r>
+        <w:t>uma distância adequada.</w:t>
+      </w:r>
+    </w:p>
+    <w:p>
+      <w:r>
+        <w:t>R</w:t>
+      </w:r>
+      <w:r>
+        <w:t>N</w:t>
+      </w:r>
+      <w:r>
+        <w:t>03 - Os hotéis devem ser exibidos junto às suas imagens ilustrativas para que o usuário</w:t>
+      </w:r>
+    </w:p>
+    <w:p>
+      <w:r>
+        <w:t>tenha uma boa experiência na escolha.</w:t>
+      </w:r>
+    </w:p>
+    <w:p>
+      <w:r>
+        <w:t>R</w:t>
+      </w:r>
+      <w:r>
+        <w:t>N</w:t>
+      </w:r>
+      <w:r>
+        <w:t>04 - Os usuários poderão inserir comentários sobre os hotéis onde ficaram</w:t>
+      </w:r>
+    </w:p>
+    <w:p>
+      <w:r>
+        <w:t>hospedados.</w:t>
+      </w:r>
+    </w:p>
+    <w:p>
+      <w:r>
+        <w:t>R</w:t>
+      </w:r>
+      <w:r>
+        <w:t>N</w:t>
+      </w:r>
+      <w:r>
+        <w:t>05 - Os usuários poderão avaliar os hotéis onde ficaram hospedados com notas de 1 a</w:t>
+      </w:r>
+    </w:p>
+    <w:p>
+      <w:r>
+        <w:t>5 (onde</w:t>
       </w:r>
       <w:r>
         <w:t xml:space="preserve"> </w:t>
       </w:r>
       <w:r>
-        <w:t>ao clicar na imagem do hotel,</w:t>
-      </w:r>
-      <w:r>
-        <w:t xml:space="preserve"> </w:t>
-      </w:r>
-      <w:r>
-        <w:t>as seguintes informações serão exibidas:</w:t>
-      </w:r>
-    </w:p>
-    <w:p>
-      <w:r>
-        <w:t>●</w:t>
-      </w:r>
-      <w:r>
-        <w:t xml:space="preserve"> </w:t>
-      </w:r>
-      <w:r>
-        <w:t>Breve descrição.</w:t>
-      </w:r>
-    </w:p>
-    <w:p>
-      <w:r>
-        <w:t xml:space="preserve"> ●</w:t>
-      </w:r>
-      <w:r>
-        <w:t xml:space="preserve"> </w:t>
-      </w:r>
-      <w:r>
-        <w:t>Localização enfatizando</w:t>
-      </w:r>
-      <w:r>
-        <w:t xml:space="preserve"> </w:t>
-      </w:r>
-      <w:r>
-        <w:t>a</w:t>
-      </w:r>
-      <w:r>
-        <w:t xml:space="preserve"> </w:t>
-      </w:r>
-      <w:r>
-        <w:t>região</w:t>
-      </w:r>
-      <w:r>
-        <w:t xml:space="preserve"> </w:t>
-      </w:r>
-      <w:r>
-        <w:t>e</w:t>
-      </w:r>
-      <w:r>
-        <w:t xml:space="preserve"> </w:t>
-      </w:r>
-      <w:r>
-        <w:t>a</w:t>
-      </w:r>
-      <w:r>
-        <w:t xml:space="preserve"> </w:t>
-      </w:r>
-      <w:r>
-        <w:t>distância em relação ao centro da cidade.</w:t>
-      </w:r>
-    </w:p>
-    <w:p>
-      <w:r>
-        <w:t>●</w:t>
-      </w:r>
-      <w:r>
-        <w:t xml:space="preserve"> </w:t>
-      </w:r>
-      <w:r>
-        <w:t>Localização com mapa</w:t>
-      </w:r>
-      <w:r>
-        <w:t xml:space="preserve"> </w:t>
-      </w:r>
-      <w:r>
-        <w:t>e</w:t>
-      </w:r>
-      <w:r>
-        <w:t xml:space="preserve"> </w:t>
-      </w:r>
-      <w:r>
-        <w:t>como chegar.</w:t>
-      </w:r>
-    </w:p>
-    <w:p>
-      <w:r>
-        <w:t>●</w:t>
-      </w:r>
-      <w:r>
-        <w:t xml:space="preserve"> </w:t>
-      </w:r>
-      <w:r>
-        <w:t>Preços</w:t>
-      </w:r>
-      <w:r>
-        <w:t xml:space="preserve"> </w:t>
-      </w:r>
-      <w:r>
-        <w:t>e</w:t>
-      </w:r>
-      <w:r>
-        <w:t xml:space="preserve"> </w:t>
-      </w:r>
-      <w:r>
-        <w:t>taxas aplicadas.</w:t>
-      </w:r>
-    </w:p>
-    <w:p>
-      <w:r>
-        <w:t>● Link de acesso ao site oficial.</w:t>
-      </w:r>
-    </w:p>
-    <w:p/>
-    <w:p>
-      <w:r>
-        <w:t>RF0</w:t>
-      </w:r>
-      <w:r>
-        <w:t>7</w:t>
-      </w:r>
-      <w:r>
-        <w:t xml:space="preserve"> –</w:t>
-      </w:r>
-      <w:r>
-        <w:t xml:space="preserve"> Exibir mapa</w:t>
-      </w:r>
-    </w:p>
-    <w:p>
-      <w:r>
-        <w:t>Descrição: ao selecionar um hotel deverá ser exibido um mapa com sua localização.</w:t>
-      </w:r>
-    </w:p>
-    <w:p/>
-    <w:p/>
-    <w:p/>
-    <w:p>
-      <w:r>
-        <w:lastRenderedPageBreak/>
-        <w:t>RF0</w:t>
-      </w:r>
-      <w:r>
-        <w:t>8</w:t>
-      </w:r>
-      <w:r>
-        <w:t xml:space="preserve"> –</w:t>
-      </w:r>
-      <w:r>
-        <w:t xml:space="preserve"> Exibir Valores</w:t>
-      </w:r>
-    </w:p>
-    <w:p>
-      <w:r>
-        <w:t xml:space="preserve">Descrição: ao selecionar um hotel deverão ser exibidos o valor de estadia e as taxas, como impostos. </w:t>
-      </w:r>
-    </w:p>
-    <w:p/>
-    <w:p>
-      <w:r>
-        <w:t>RF0</w:t>
-      </w:r>
-      <w:r>
-        <w:t>9</w:t>
-      </w:r>
-      <w:r>
-        <w:t xml:space="preserve"> –</w:t>
-      </w:r>
-      <w:r>
-        <w:t xml:space="preserve"> Exibir informações</w:t>
-      </w:r>
-    </w:p>
-    <w:p>
-      <w:r>
-        <w:t>Descrição:</w:t>
-      </w:r>
-      <w:r>
-        <w:t xml:space="preserve"> </w:t>
-      </w:r>
-      <w:r>
-        <w:t>ao selecionar um hotel deverão ser exibidos os pontos importantes próximos,</w:t>
-      </w:r>
-    </w:p>
-    <w:p>
-      <w:r>
-        <w:t>assim como</w:t>
-      </w:r>
-      <w:r>
-        <w:t xml:space="preserve"> </w:t>
-      </w:r>
-      <w:r>
-        <w:t>a</w:t>
-      </w:r>
-      <w:r>
-        <w:t xml:space="preserve"> </w:t>
-      </w:r>
-      <w:r>
-        <w:t>distância para</w:t>
-      </w:r>
-      <w:r>
-        <w:t xml:space="preserve"> </w:t>
-      </w:r>
-      <w:r>
-        <w:t>o</w:t>
-      </w:r>
-      <w:r>
-        <w:t xml:space="preserve"> </w:t>
-      </w:r>
-      <w:r>
-        <w:t>centro da cidade.</w:t>
-      </w:r>
-    </w:p>
-    <w:p/>
-    <w:p>
-      <w:r>
-        <w:t>RF</w:t>
-      </w:r>
-      <w:r>
-        <w:t>10</w:t>
-      </w:r>
-      <w:r>
-        <w:t xml:space="preserve"> –</w:t>
-      </w:r>
-      <w:r>
-        <w:t xml:space="preserve"> Exibir acesso</w:t>
-      </w:r>
-    </w:p>
-    <w:p>
-      <w:r>
-        <w:t>Descrição: a exibição do hotel deverá acompanhar o link para seu site</w:t>
-      </w:r>
-    </w:p>
-    <w:p/>
-    <w:p>
-      <w:r>
-        <w:t>RF</w:t>
-      </w:r>
-      <w:r>
-        <w:t>11</w:t>
-      </w:r>
-      <w:r>
-        <w:t xml:space="preserve"> –</w:t>
-      </w:r>
-      <w:r>
-        <w:t xml:space="preserve"> Inserir recomendações</w:t>
-      </w:r>
-    </w:p>
-    <w:p>
-      <w:r>
-        <w:t>Descrição: permitir que o usuário insira recomendações e avaliações sobre o local onde ficou hospedado</w:t>
-      </w:r>
-    </w:p>
-    <w:p>
-      <w:r>
-        <w:t>_____________________________________________________________________________</w:t>
-      </w:r>
-    </w:p>
-    <w:p/>
-    <w:p>
-      <w:r>
-        <w:t>RN01 – O usuário deve escolher o tipo de viagem para que o sistema exiba os hotéis mais adequados</w:t>
-      </w:r>
-    </w:p>
-    <w:p>
-      <w:r>
-        <w:t xml:space="preserve">RN02 – </w:t>
-      </w:r>
-      <w:r>
-        <w:t>O</w:t>
-      </w:r>
-      <w:r>
-        <w:t xml:space="preserve"> </w:t>
-      </w:r>
-      <w:r>
-        <w:t>usuário pode determinar um raio para que</w:t>
-      </w:r>
-      <w:r>
-        <w:t xml:space="preserve"> </w:t>
-      </w:r>
-      <w:r>
-        <w:t>o</w:t>
-      </w:r>
-      <w:r>
-        <w:t xml:space="preserve"> </w:t>
-      </w:r>
-      <w:r>
-        <w:t>sistema exiba os hotéis dentro de</w:t>
-      </w:r>
-    </w:p>
-    <w:p>
-      <w:r>
-        <w:t>uma distância adequada.</w:t>
+        <w:t>1 significa ruim e 5 excelente).</w:t>
       </w:r>
     </w:p>
     <w:p>
@@ -984,199 +788,7 @@
         <w:t>N</w:t>
       </w:r>
       <w:r>
-        <w:t>03</w:t>
-      </w:r>
-      <w:r>
-        <w:t xml:space="preserve"> </w:t>
-      </w:r>
-      <w:r>
-        <w:t>-</w:t>
-      </w:r>
-      <w:r>
-        <w:t xml:space="preserve"> </w:t>
-      </w:r>
-      <w:r>
-        <w:t>Os hotéis devem ser exibidos junto às suas imagens ilustrativas para que</w:t>
-      </w:r>
-      <w:r>
-        <w:t xml:space="preserve"> </w:t>
-      </w:r>
-      <w:r>
-        <w:t>o</w:t>
-      </w:r>
-      <w:r>
-        <w:t xml:space="preserve"> </w:t>
-      </w:r>
-      <w:r>
-        <w:t>usuário</w:t>
-      </w:r>
-    </w:p>
-    <w:p>
-      <w:r>
-        <w:t>tenha uma boa experiência na escolha.</w:t>
-      </w:r>
-    </w:p>
-    <w:p>
-      <w:r>
-        <w:t>R</w:t>
-      </w:r>
-      <w:r>
-        <w:t>N</w:t>
-      </w:r>
-      <w:r>
-        <w:t>04</w:t>
-      </w:r>
-      <w:r>
-        <w:t xml:space="preserve"> </w:t>
-      </w:r>
-      <w:r>
-        <w:t>-</w:t>
-      </w:r>
-      <w:r>
-        <w:t xml:space="preserve"> </w:t>
-      </w:r>
-      <w:r>
-        <w:t>Os usuários poderão inserir comentários sobre os hotéis onde ficaram</w:t>
-      </w:r>
-    </w:p>
-    <w:p>
-      <w:r>
-        <w:t>hospedados.</w:t>
-      </w:r>
-    </w:p>
-    <w:p>
-      <w:r>
-        <w:t>R</w:t>
-      </w:r>
-      <w:r>
-        <w:t>N</w:t>
-      </w:r>
-      <w:r>
-        <w:t>05</w:t>
-      </w:r>
-      <w:r>
-        <w:t xml:space="preserve"> </w:t>
-      </w:r>
-      <w:r>
-        <w:t>-</w:t>
-      </w:r>
-      <w:r>
-        <w:t xml:space="preserve"> </w:t>
-      </w:r>
-      <w:r>
-        <w:t>Os usuários poderão avaliar os hotéis onde ficaram hospedados com notas de</w:t>
-      </w:r>
-      <w:r>
-        <w:t xml:space="preserve"> </w:t>
-      </w:r>
-      <w:r>
-        <w:t>1</w:t>
-      </w:r>
-      <w:r>
-        <w:t xml:space="preserve"> </w:t>
-      </w:r>
-      <w:r>
-        <w:t>a</w:t>
-      </w:r>
-    </w:p>
-    <w:p>
-      <w:r>
-        <w:t>5</w:t>
-      </w:r>
-      <w:r>
-        <w:t xml:space="preserve"> </w:t>
-      </w:r>
-      <w:r>
-        <w:t>(onde</w:t>
-      </w:r>
-      <w:r>
-        <w:t xml:space="preserve"> </w:t>
-      </w:r>
-      <w:r>
-        <w:t>1</w:t>
-      </w:r>
-      <w:r>
-        <w:t xml:space="preserve"> </w:t>
-      </w:r>
-      <w:r>
-        <w:t>significa ruim</w:t>
-      </w:r>
-      <w:r>
-        <w:t xml:space="preserve"> </w:t>
-      </w:r>
-      <w:r>
-        <w:t>e</w:t>
-      </w:r>
-      <w:r>
-        <w:t xml:space="preserve"> </w:t>
-      </w:r>
-      <w:r>
-        <w:t>5</w:t>
-      </w:r>
-      <w:r>
-        <w:t xml:space="preserve"> </w:t>
-      </w:r>
-      <w:r>
-        <w:t>excelente).</w:t>
-      </w:r>
-    </w:p>
-    <w:p>
-      <w:r>
-        <w:t>R</w:t>
-      </w:r>
-      <w:r>
-        <w:t>N</w:t>
-      </w:r>
-      <w:r>
-        <w:t>06</w:t>
-      </w:r>
-      <w:r>
-        <w:t xml:space="preserve"> </w:t>
-      </w:r>
-      <w:r>
-        <w:t>-</w:t>
-      </w:r>
-      <w:r>
-        <w:t xml:space="preserve"> </w:t>
-      </w:r>
-      <w:r>
-        <w:t>Toda exibição de hotel deve vir acompanhada de informações básicas,</w:t>
-      </w:r>
-      <w:r>
-        <w:t xml:space="preserve"> </w:t>
-      </w:r>
-      <w:r>
-        <w:t>como descrição,</w:t>
-      </w:r>
-      <w:r>
-        <w:t xml:space="preserve"> </w:t>
-      </w:r>
-      <w:r>
-        <w:t>localização,</w:t>
-      </w:r>
-      <w:r>
-        <w:t xml:space="preserve"> </w:t>
-      </w:r>
-      <w:r>
-        <w:t>mapa,</w:t>
-      </w:r>
-      <w:r>
-        <w:t xml:space="preserve"> </w:t>
-      </w:r>
-      <w:r>
-        <w:t>preços</w:t>
-      </w:r>
-      <w:r>
-        <w:t xml:space="preserve"> </w:t>
-      </w:r>
-      <w:r>
-        <w:t>e</w:t>
-      </w:r>
-      <w:r>
-        <w:t xml:space="preserve"> </w:t>
-      </w:r>
-      <w:r>
-        <w:t>link de acesso.</w:t>
+        <w:t>06 - Toda exibição de hotel deve vir acompanhada de informações básicas, como descrição, localização, mapa, preços e link de acesso.</w:t>
       </w:r>
     </w:p>
     <w:p>
@@ -1241,27 +853,12 @@
         <w:t>1</w:t>
       </w:r>
       <w:r>
-        <w:t xml:space="preserve"> – Buscar </w:t>
-      </w:r>
-      <w:r>
-        <w:t>locadora</w:t>
-      </w:r>
-    </w:p>
-    <w:p>
-      <w:r>
-        <w:t xml:space="preserve">Descrição: o sistema irá buscar </w:t>
-      </w:r>
-      <w:r>
-        <w:t>as locadoras</w:t>
-      </w:r>
-      <w:r>
-        <w:t xml:space="preserve"> mais próxim</w:t>
-      </w:r>
-      <w:r>
-        <w:t>a</w:t>
-      </w:r>
-      <w:r>
-        <w:t>s da área escolhida</w:t>
+        <w:t xml:space="preserve"> – Buscar locadora</w:t>
+      </w:r>
+    </w:p>
+    <w:p>
+      <w:r>
+        <w:t>Descrição: o sistema irá buscar as locadoras mais próximas da área escolhida</w:t>
       </w:r>
       <w:r>
         <w:t>.</w:t>
@@ -1270,13 +867,7 @@
     <w:p/>
     <w:p>
       <w:r>
-        <w:t>RF0</w:t>
-      </w:r>
-      <w:r>
-        <w:t>2</w:t>
-      </w:r>
-      <w:r>
-        <w:t xml:space="preserve"> – Escolher locadora</w:t>
+        <w:t>RF02 – Escolher locadora</w:t>
       </w:r>
     </w:p>
     <w:p>
@@ -1292,13 +883,7 @@
     </w:p>
     <w:p>
       <w:r>
-        <w:t>Descrição: Toda sugestão de</w:t>
-      </w:r>
-      <w:r>
-        <w:t xml:space="preserve"> locadora</w:t>
-      </w:r>
-      <w:r>
-        <w:t xml:space="preserve"> deve acompanhar uma imagem ilustrativa </w:t>
+        <w:t xml:space="preserve">Descrição: Toda sugestão de locadora deve acompanhar uma imagem ilustrativa </w:t>
       </w:r>
       <w:r>
         <w:t>dela</w:t>
@@ -1310,308 +895,144 @@
     <w:p/>
     <w:p>
       <w:r>
-        <w:t>RF04 – Avaliar</w:t>
-      </w:r>
-      <w:r>
-        <w:t xml:space="preserve"> locadora</w:t>
-      </w:r>
-    </w:p>
-    <w:p>
-      <w:r>
-        <w:t xml:space="preserve">Descrição: os usuários poderão deixar comentários </w:t>
-      </w:r>
-      <w:r>
-        <w:t>das locadoras</w:t>
-      </w:r>
-      <w:r>
-        <w:t xml:space="preserve"> </w:t>
-      </w:r>
-      <w:r>
-        <w:t xml:space="preserve">que utilizaram </w:t>
-      </w:r>
-      <w:r>
-        <w:t xml:space="preserve">e esses comentários serão exibidos junto com as sugestões de </w:t>
+        <w:t>RF04 – Avaliar locadora</w:t>
+      </w:r>
+    </w:p>
+    <w:p>
+      <w:r>
+        <w:t>Descrição: os usuários poderão deixar comentários das locadoras que utilizaram e esses comentários serão exibidos junto com as sugestões de locadoras e suas imagens.</w:t>
+      </w:r>
+    </w:p>
+    <w:p/>
+    <w:p>
+      <w:r>
+        <w:t>RF05 – Filtrar sugestões de locadoras</w:t>
+      </w:r>
+    </w:p>
+    <w:p>
+      <w:r>
+        <w:t>Descrição:</w:t>
+      </w:r>
+      <w:r>
+        <w:t xml:space="preserve"> o usuário devera escolher a melhor filtragem de locadoras, seja por avaliação ou por </w:t>
+      </w:r>
+      <w:r>
+        <w:t>ordem alfabética</w:t>
+      </w:r>
+    </w:p>
+    <w:p/>
+    <w:p>
+      <w:r>
+        <w:t>RF06 – Exibir Valores</w:t>
+      </w:r>
+    </w:p>
+    <w:p>
+      <w:r>
+        <w:t>Descrição: ao selecionar uma locadora deverão ser exibidos os valores de aluguel dos veículos da companhia.</w:t>
+      </w:r>
+    </w:p>
+    <w:p/>
+    <w:p>
+      <w:r>
+        <w:t>RF07 – Exibir acesso</w:t>
+      </w:r>
+    </w:p>
+    <w:p>
+      <w:r>
+        <w:t>Descrição: a exibição d</w:t>
+      </w:r>
+      <w:r>
+        <w:t xml:space="preserve">a locadora </w:t>
+      </w:r>
+      <w:r>
+        <w:t>deverá acompanhar o link para seu site</w:t>
+      </w:r>
+    </w:p>
+    <w:p/>
+    <w:p>
+      <w:r>
+        <w:t>RF</w:t>
+      </w:r>
+      <w:r>
+        <w:t>08</w:t>
+      </w:r>
+      <w:r>
+        <w:t xml:space="preserve"> – </w:t>
+      </w:r>
+      <w:r>
+        <w:t>Exibir informações</w:t>
+      </w:r>
+    </w:p>
+    <w:p>
+      <w:r>
+        <w:t>Descrição: Ao selecionar a imagem referente a locadora, o usuário recebera informações como:</w:t>
+      </w:r>
+    </w:p>
+    <w:p>
+      <w:r>
+        <w:t>Breve descrição.</w:t>
+      </w:r>
+    </w:p>
+    <w:p>
+      <w:r>
+        <w:t>● Localização com mapa e como chegar.</w:t>
+      </w:r>
+    </w:p>
+    <w:p>
+      <w:r>
+        <w:t>● Tipos de carros disponíveis para locação.</w:t>
+      </w:r>
+    </w:p>
+    <w:p>
+      <w:r>
+        <w:lastRenderedPageBreak/>
+        <w:t>● Link de acesso ao site oficial.</w:t>
+      </w:r>
+    </w:p>
+    <w:p>
+      <w:r>
+        <w:t>● Permitir que o usuário faça a recomendação/avaliação do espaço visitado.</w:t>
+      </w:r>
+    </w:p>
+    <w:p>
+      <w:r>
+        <w:t>_____________________________________________________________________________</w:t>
+      </w:r>
+    </w:p>
+    <w:p/>
+    <w:p>
+      <w:r>
+        <w:t>RN01</w:t>
+      </w:r>
+      <w:r>
+        <w:t xml:space="preserve"> –</w:t>
+      </w:r>
+      <w:r>
+        <w:t xml:space="preserve"> As locadoras irão aparecer em ordem decrescente de acordo com sua avaliação.</w:t>
+      </w:r>
+    </w:p>
+    <w:p>
+      <w:r>
+        <w:t>RN02 – Em cada opção terá uma imagem</w:t>
+      </w:r>
+    </w:p>
+    <w:p>
+      <w:r>
+        <w:t xml:space="preserve">RN03 - </w:t>
+      </w:r>
+      <w:r>
+        <w:t xml:space="preserve">Serão exibidos 10 </w:t>
       </w:r>
       <w:r>
         <w:t>locadoras</w:t>
       </w:r>
       <w:r>
-        <w:t xml:space="preserve"> e suas imagens.</w:t>
-      </w:r>
-    </w:p>
-    <w:p/>
-    <w:p>
-      <w:r>
-        <w:t>RF0</w:t>
-      </w:r>
-      <w:r>
-        <w:t>5</w:t>
-      </w:r>
-      <w:r>
-        <w:t xml:space="preserve"> – Filtrar sugestões de locadoras</w:t>
-      </w:r>
-    </w:p>
-    <w:p>
-      <w:r>
-        <w:t>Descrição:</w:t>
-      </w:r>
-      <w:r>
-        <w:t xml:space="preserve"> o usuário devera escolher a melhor filtragem de locadoras, seja por avaliação ou por </w:t>
-      </w:r>
-      <w:r>
-        <w:t>ordem alfabética</w:t>
-      </w:r>
-    </w:p>
-    <w:p/>
-    <w:p>
-      <w:r>
-        <w:t>RF0</w:t>
-      </w:r>
-      <w:r>
-        <w:t>6</w:t>
-      </w:r>
-      <w:r>
-        <w:t xml:space="preserve"> – Exibir Valores</w:t>
-      </w:r>
-    </w:p>
-    <w:p>
-      <w:r>
-        <w:t>Descrição: ao selecionar um</w:t>
-      </w:r>
-      <w:r>
-        <w:t xml:space="preserve">a locadora </w:t>
-      </w:r>
-      <w:r>
-        <w:t>deverão ser exibidos o</w:t>
-      </w:r>
-      <w:r>
-        <w:t>s</w:t>
-      </w:r>
-      <w:r>
-        <w:t xml:space="preserve"> valor</w:t>
-      </w:r>
-      <w:r>
-        <w:t>es</w:t>
-      </w:r>
-      <w:r>
-        <w:t xml:space="preserve"> de </w:t>
-      </w:r>
-      <w:r>
-        <w:t>aluguel dos veículos da companhia.</w:t>
-      </w:r>
-    </w:p>
-    <w:p/>
-    <w:p>
-      <w:r>
-        <w:t>RF</w:t>
-      </w:r>
-      <w:r>
-        <w:t>07</w:t>
-      </w:r>
-      <w:r>
-        <w:t xml:space="preserve"> – Exibir acesso</w:t>
-      </w:r>
-    </w:p>
-    <w:p>
-      <w:r>
-        <w:t>Descrição: a exibição d</w:t>
-      </w:r>
-      <w:r>
-        <w:t xml:space="preserve">a locadora </w:t>
-      </w:r>
-      <w:r>
-        <w:t>deverá acompanhar o link para seu site</w:t>
-      </w:r>
-    </w:p>
-    <w:p/>
-    <w:p>
-      <w:r>
-        <w:t>RF</w:t>
-      </w:r>
-      <w:r>
-        <w:t>08</w:t>
-      </w:r>
-      <w:r>
-        <w:t xml:space="preserve"> – Selecionar imagem</w:t>
-      </w:r>
-    </w:p>
-    <w:p>
-      <w:r>
-        <w:t>Descrição: Ao selecionar a imagem referente a locadora, o usuário recebera informações como:</w:t>
-      </w:r>
-    </w:p>
-    <w:p>
-      <w:r>
-        <w:t>Breve descrição.</w:t>
-      </w:r>
-    </w:p>
-    <w:p>
-      <w:r>
-        <w:t>●</w:t>
-      </w:r>
-      <w:r>
-        <w:t xml:space="preserve"> </w:t>
-      </w:r>
-      <w:r>
-        <w:t>Localização com mapa</w:t>
-      </w:r>
-      <w:r>
-        <w:t xml:space="preserve"> </w:t>
-      </w:r>
-      <w:r>
-        <w:t>e</w:t>
-      </w:r>
-      <w:r>
-        <w:t xml:space="preserve"> </w:t>
-      </w:r>
-      <w:r>
-        <w:t>como chegar.</w:t>
-      </w:r>
-    </w:p>
-    <w:p>
-      <w:r>
-        <w:t>●</w:t>
-      </w:r>
-      <w:r>
-        <w:t xml:space="preserve"> </w:t>
-      </w:r>
-      <w:r>
-        <w:t>Tipos de carros disponíveis para locação.</w:t>
-      </w:r>
-    </w:p>
-    <w:p>
-      <w:r>
-        <w:lastRenderedPageBreak/>
-        <w:t>●</w:t>
-      </w:r>
-      <w:r>
-        <w:t xml:space="preserve"> </w:t>
-      </w:r>
-      <w:r>
-        <w:t>Link de acesso ao site oficial.</w:t>
-      </w:r>
-    </w:p>
-    <w:p>
-      <w:r>
-        <w:t>●</w:t>
-      </w:r>
-      <w:r>
-        <w:t xml:space="preserve"> </w:t>
-      </w:r>
-      <w:r>
-        <w:t>Permitir que</w:t>
-      </w:r>
-      <w:r>
-        <w:t xml:space="preserve"> </w:t>
-      </w:r>
-      <w:r>
-        <w:t>o</w:t>
-      </w:r>
-      <w:r>
-        <w:t xml:space="preserve"> </w:t>
-      </w:r>
-      <w:r>
-        <w:t>usuário faça</w:t>
-      </w:r>
-      <w:r>
-        <w:t xml:space="preserve"> </w:t>
-      </w:r>
-      <w:r>
-        <w:t>a</w:t>
-      </w:r>
-      <w:r>
-        <w:t xml:space="preserve"> </w:t>
-      </w:r>
-      <w:r>
-        <w:t>recomendação/avaliação do espaço visitado.</w:t>
-      </w:r>
-    </w:p>
-    <w:p/>
-    <w:p>
-      <w:r>
-        <w:t>RF</w:t>
-      </w:r>
-      <w:r>
-        <w:t>09</w:t>
-      </w:r>
-      <w:r>
-        <w:t xml:space="preserve"> – Filtrar sugestões de </w:t>
-      </w:r>
-      <w:r>
-        <w:t>locadoras</w:t>
-      </w:r>
-    </w:p>
-    <w:p>
-      <w:r>
-        <w:t xml:space="preserve">Descrição: </w:t>
-      </w:r>
-      <w:r>
-        <w:t>as locadoras</w:t>
-      </w:r>
-      <w:r>
-        <w:t xml:space="preserve"> deverão ser exibid</w:t>
-      </w:r>
-      <w:r>
-        <w:t>a</w:t>
-      </w:r>
-      <w:r>
-        <w:t>s por nome em ordem alfabética decrescente.</w:t>
-      </w:r>
-    </w:p>
-    <w:p>
-      <w:r>
-        <w:t>_____________________________________________________________________________</w:t>
-      </w:r>
-    </w:p>
-    <w:p/>
-    <w:p>
-      <w:r>
-        <w:t>RN01</w:t>
-      </w:r>
-      <w:r>
-        <w:t xml:space="preserve"> –</w:t>
-      </w:r>
-      <w:r>
-        <w:t xml:space="preserve"> As locadoras irão aparecer em ordem decrescente de acordo com sua avaliação.</w:t>
-      </w:r>
-    </w:p>
-    <w:p>
-      <w:r>
-        <w:t>RN02 – Em cada opção terá uma imagem</w:t>
-      </w:r>
-    </w:p>
-    <w:p>
-      <w:r>
-        <w:t xml:space="preserve">RN03 - </w:t>
-      </w:r>
-      <w:r>
-        <w:t xml:space="preserve">Serão exibidos 10 </w:t>
-      </w:r>
-      <w:r>
-        <w:t>loca</w:t>
-      </w:r>
-      <w:r>
-        <w:t>doras</w:t>
-      </w:r>
-      <w:r>
         <w:t xml:space="preserve"> por página.</w:t>
       </w:r>
     </w:p>
     <w:p>
       <w:r>
-        <w:t>RN0</w:t>
-      </w:r>
-      <w:r>
-        <w:t>4</w:t>
-      </w:r>
-      <w:r>
-        <w:t xml:space="preserve"> – O usuário pode determinar um raio para que o sistema exiba </w:t>
-      </w:r>
-      <w:r>
-        <w:t>as locadoras</w:t>
-      </w:r>
-      <w:r>
-        <w:t xml:space="preserve"> dentro de</w:t>
+        <w:t>RN04 – O usuário pode determinar um raio para que o sistema exiba as locadoras dentro de</w:t>
       </w:r>
     </w:p>
     <w:p>
@@ -1621,31 +1042,7 @@
     </w:p>
     <w:p>
       <w:r>
-        <w:t>RN0</w:t>
-      </w:r>
-      <w:r>
-        <w:t>5</w:t>
-      </w:r>
-      <w:r>
-        <w:t xml:space="preserve"> </w:t>
-      </w:r>
-      <w:r>
-        <w:t>–</w:t>
-      </w:r>
-      <w:r>
-        <w:t xml:space="preserve"> </w:t>
-      </w:r>
-      <w:r>
-        <w:t>As locadoras</w:t>
-      </w:r>
-      <w:r>
-        <w:t xml:space="preserve"> devem ser exibid</w:t>
-      </w:r>
-      <w:r>
-        <w:t>a</w:t>
-      </w:r>
-      <w:r>
-        <w:t>s junto às suas imagens ilustrativas para que o usuário</w:t>
+        <w:t>RN05 – As locadoras devem ser exibidas junto às suas imagens ilustrativas para que o usuário</w:t>
       </w:r>
     </w:p>
     <w:p>
@@ -1655,33 +1052,12 @@
     </w:p>
     <w:p>
       <w:r>
-        <w:t>RN0</w:t>
-      </w:r>
-      <w:r>
-        <w:t>6</w:t>
-      </w:r>
-      <w:r>
-        <w:t xml:space="preserve"> - Os usuários poderão inserir comentários sobre </w:t>
-      </w:r>
-      <w:r>
-        <w:t>as locadoras que usaram.</w:t>
-      </w:r>
-    </w:p>
-    <w:p>
-      <w:r>
-        <w:t>RN0</w:t>
-      </w:r>
-      <w:r>
-        <w:t>7</w:t>
-      </w:r>
-      <w:r>
-        <w:t xml:space="preserve"> - Os usuários poderão avaliar </w:t>
-      </w:r>
-      <w:r>
-        <w:t xml:space="preserve">as locadoras que usaram </w:t>
-      </w:r>
-      <w:r>
-        <w:t>com notas de 1 a</w:t>
+        <w:t>RN06 - Os usuários poderão inserir comentários sobre as locadoras que usaram.</w:t>
+      </w:r>
+    </w:p>
+    <w:p>
+      <w:r>
+        <w:t>RN07 - Os usuários poderão avaliar as locadoras que usaram com notas de 1 a</w:t>
       </w:r>
     </w:p>
     <w:p>
@@ -1691,13 +1067,7 @@
     </w:p>
     <w:p>
       <w:r>
-        <w:t>RN0</w:t>
-      </w:r>
-      <w:r>
-        <w:t>8</w:t>
-      </w:r>
-      <w:r>
-        <w:t xml:space="preserve"> - Será permitido apenas uma avaliação por usuário para cada local visitado.</w:t>
+        <w:t>RN08 - Será permitido apenas uma avaliação por usuário para cada local visitado.</w:t>
       </w:r>
     </w:p>
     <w:p/>
@@ -1732,39 +1102,57 @@
     </w:p>
     <w:p>
       <w:r>
-        <w:t xml:space="preserve">RF01 </w:t>
-      </w:r>
-      <w:r>
-        <w:t>–</w:t>
-      </w:r>
-      <w:r>
-        <w:t xml:space="preserve"> </w:t>
-      </w:r>
-      <w:r>
-        <w:t>Exibir imagens com os locais</w:t>
-      </w:r>
-      <w:r>
-        <w:t xml:space="preserve"> históricos </w:t>
-      </w:r>
-    </w:p>
-    <w:p>
-      <w:r>
-        <w:t xml:space="preserve">Descrição: o Sistema deve exibir imagens dos locais </w:t>
-      </w:r>
-      <w:r>
-        <w:t xml:space="preserve">históricos </w:t>
-      </w:r>
-      <w:r>
-        <w:t>referentes</w:t>
-      </w:r>
-      <w:r>
-        <w:t xml:space="preserve"> a</w:t>
-      </w:r>
-      <w:r>
-        <w:t xml:space="preserve"> região que o usuário </w:t>
-      </w:r>
-      <w:r>
-        <w:t>escolher</w:t>
+        <w:t>RF01 – Exibir imagem</w:t>
+      </w:r>
+    </w:p>
+    <w:p>
+      <w:r>
+        <w:t>Descrição: Toda sugestão de local deve acompanhar uma imagem ilustrativa dele.</w:t>
+      </w:r>
+    </w:p>
+    <w:p/>
+    <w:p/>
+    <w:p>
+      <w:r>
+        <w:t>RF02 – Escolher local histórico</w:t>
+      </w:r>
+    </w:p>
+    <w:p>
+      <w:r>
+        <w:t>Descrição: Nesta funcionalidade, o usuário deve escolher qual local histórico vai visitar</w:t>
+      </w:r>
+    </w:p>
+    <w:p/>
+    <w:p>
+      <w:r>
+        <w:t>RF04 – Avaliar local</w:t>
+      </w:r>
+    </w:p>
+    <w:p>
+      <w:r>
+        <w:t>Descrição: os usuários poderão deixar comentários dos locais históricos que visitaram e esses comentários serão exibidos junto com as sugestões de locais históricos e suas imagens.</w:t>
+      </w:r>
+    </w:p>
+    <w:p/>
+    <w:p>
+      <w:r>
+        <w:t>RF05 – Filtrar sugestões de locais</w:t>
+      </w:r>
+    </w:p>
+    <w:p>
+      <w:r>
+        <w:t>Descrição: o usuário deverá escolher a melhor filtragem de locais, seja por avaliação ou por ordem alfabética</w:t>
+      </w:r>
+    </w:p>
+    <w:p/>
+    <w:p>
+      <w:r>
+        <w:t>RF06 – Exibir acesso</w:t>
+      </w:r>
+    </w:p>
+    <w:p>
+      <w:r>
+        <w:t>Descrição: a exibição do local deverá acompanhar o link para seu site</w:t>
       </w:r>
     </w:p>
     <w:p/>
@@ -1773,387 +1161,200 @@
         <w:t>RF0</w:t>
       </w:r>
       <w:r>
-        <w:t>2</w:t>
-      </w:r>
-      <w:r>
-        <w:t xml:space="preserve"> – Escolher loca</w:t>
-      </w:r>
-      <w:r>
-        <w:t>l histórico</w:t>
-      </w:r>
-    </w:p>
-    <w:p>
-      <w:r>
-        <w:t>Descrição: Nesta funcionalidade, o usuário deve escolher qual loca</w:t>
-      </w:r>
-      <w:r>
-        <w:t>l histórico vai visitar</w:t>
-      </w:r>
-    </w:p>
-    <w:p/>
-    <w:p>
-      <w:r>
-        <w:t>RF03 – Exibir imagem</w:t>
-      </w:r>
-    </w:p>
-    <w:p>
-      <w:r>
-        <w:t>Descrição: Toda sugestão de loca</w:t>
-      </w:r>
-      <w:r>
-        <w:t>l</w:t>
-      </w:r>
-      <w:r>
-        <w:t xml:space="preserve"> deve acompanhar uma imagem ilustrativa </w:t>
-      </w:r>
-      <w:r>
-        <w:t>dele</w:t>
+        <w:t>7</w:t>
+      </w:r>
+      <w:r>
+        <w:t xml:space="preserve"> – </w:t>
+      </w:r>
+      <w:r>
+        <w:t>Exibir informações</w:t>
+      </w:r>
+    </w:p>
+    <w:p>
+      <w:r>
+        <w:t xml:space="preserve">Descrição: ao clicar na imagem, o usuário irá receber várias informações como: </w:t>
+      </w:r>
+    </w:p>
+    <w:p>
+      <w:pPr>
+        <w:pStyle w:val="PargrafodaLista"/>
+        <w:numPr>
+          <w:ilvl w:val="0"/>
+          <w:numId w:val="4"/>
+        </w:numPr>
+      </w:pPr>
+      <w:r>
+        <w:t>Breve descrição.</w:t>
+      </w:r>
+    </w:p>
+    <w:p>
+      <w:pPr>
+        <w:pStyle w:val="PargrafodaLista"/>
+        <w:numPr>
+          <w:ilvl w:val="0"/>
+          <w:numId w:val="4"/>
+        </w:numPr>
+      </w:pPr>
+      <w:r>
+        <w:t>Localização com mapa e como chegar</w:t>
+      </w:r>
+    </w:p>
+    <w:p>
+      <w:pPr>
+        <w:pStyle w:val="PargrafodaLista"/>
+        <w:numPr>
+          <w:ilvl w:val="0"/>
+          <w:numId w:val="4"/>
+        </w:numPr>
+      </w:pPr>
+      <w:r>
+        <w:t>Melhor dia para a visitação</w:t>
+      </w:r>
+    </w:p>
+    <w:p>
+      <w:pPr>
+        <w:pStyle w:val="PargrafodaLista"/>
+        <w:numPr>
+          <w:ilvl w:val="0"/>
+          <w:numId w:val="4"/>
+        </w:numPr>
+      </w:pPr>
+      <w:r>
+        <w:t>Horário de funcionamento</w:t>
+      </w:r>
+    </w:p>
+    <w:p>
+      <w:pPr>
+        <w:pStyle w:val="PargrafodaLista"/>
+        <w:numPr>
+          <w:ilvl w:val="0"/>
+          <w:numId w:val="4"/>
+        </w:numPr>
+      </w:pPr>
+      <w:r>
+        <w:t>Preços aplicados</w:t>
+      </w:r>
+    </w:p>
+    <w:p>
+      <w:pPr>
+        <w:pStyle w:val="PargrafodaLista"/>
+        <w:numPr>
+          <w:ilvl w:val="0"/>
+          <w:numId w:val="4"/>
+        </w:numPr>
+      </w:pPr>
+      <w:r>
+        <w:t>Link de acesso ao site oficial</w:t>
+      </w:r>
+    </w:p>
+    <w:p>
+      <w:pPr>
+        <w:pStyle w:val="PargrafodaLista"/>
+        <w:numPr>
+          <w:ilvl w:val="0"/>
+          <w:numId w:val="4"/>
+        </w:numPr>
+      </w:pPr>
+      <w:r>
+        <w:t>Permitir que o usuário faça a recomendação/avaliação do espaço visitado.</w:t>
+      </w:r>
+    </w:p>
+    <w:p>
+      <w:pPr>
+        <w:pStyle w:val="PargrafodaLista"/>
+        <w:numPr>
+          <w:ilvl w:val="0"/>
+          <w:numId w:val="4"/>
+        </w:numPr>
+      </w:pPr>
+    </w:p>
+    <w:p>
+      <w:r>
+        <w:t>_____________________________________________________________________________</w:t>
+      </w:r>
+    </w:p>
+    <w:p>
+      <w:r>
+        <w:t>RN01 – Abaixo das imagens estará a avaliação do local</w:t>
+      </w:r>
+    </w:p>
+    <w:p>
+      <w:r>
+        <w:t>RN02 – Os locais serão organizados de acordo com suas respectivas avaliações</w:t>
+      </w:r>
+      <w:r>
+        <w:t xml:space="preserve"> de forma decrescente</w:t>
+      </w:r>
+    </w:p>
+    <w:p>
+      <w:r>
+        <w:t xml:space="preserve">RN03 – </w:t>
+      </w:r>
+      <w:r>
+        <w:t xml:space="preserve">Serão exibidos 10 </w:t>
+      </w:r>
+      <w:r>
+        <w:t>locais</w:t>
+      </w:r>
+      <w:r>
+        <w:t xml:space="preserve"> por página.</w:t>
+      </w:r>
+    </w:p>
+    <w:p>
+      <w:r>
+        <w:lastRenderedPageBreak/>
+        <w:t>RN04</w:t>
+      </w:r>
+      <w:r>
+        <w:t xml:space="preserve"> -</w:t>
+      </w:r>
+      <w:r>
+        <w:t xml:space="preserve"> Será permitido apenas uma avaliação por usuário para cada local visitado</w:t>
       </w:r>
       <w:r>
         <w:t>.</w:t>
       </w:r>
     </w:p>
-    <w:p/>
-    <w:p>
-      <w:r>
-        <w:t>RF04 – Avaliar l</w:t>
-      </w:r>
-      <w:r>
-        <w:t>ocal</w:t>
-      </w:r>
-    </w:p>
-    <w:p>
-      <w:r>
-        <w:t>Descrição: os usuários poderão deixar comentários d</w:t>
-      </w:r>
-      <w:r>
-        <w:t xml:space="preserve">os locais históricos </w:t>
-      </w:r>
-      <w:r>
-        <w:t xml:space="preserve">que </w:t>
+    <w:p>
+      <w:r>
+        <w:t>RN05 – O usuário pode determinar um raio para que o sistema exiba os locais dentro de</w:t>
+      </w:r>
+    </w:p>
+    <w:p>
+      <w:r>
+        <w:t>uma distância adequada.</w:t>
+      </w:r>
+    </w:p>
+    <w:p>
+      <w:r>
+        <w:t>RN06 – Os locais devem ser exibidos junto às suas imagens ilustrativas para que o usuário</w:t>
+      </w:r>
+    </w:p>
+    <w:p>
+      <w:r>
+        <w:t>tenha uma boa experiência na escolha.</w:t>
+      </w:r>
+    </w:p>
+    <w:p>
+      <w:r>
+        <w:t xml:space="preserve">RN07 - Os usuários poderão inserir comentários sobre os locais que </w:t>
       </w:r>
       <w:r>
         <w:t>visitaram</w:t>
       </w:r>
       <w:r>
-        <w:t xml:space="preserve"> e esses comentários serão exibidos junto com as sugestões de </w:t>
-      </w:r>
-      <w:r>
-        <w:t xml:space="preserve">locais históricos </w:t>
-      </w:r>
-      <w:r>
-        <w:t>e suas imagens.</w:t>
-      </w:r>
-    </w:p>
-    <w:p/>
-    <w:p>
-      <w:r>
-        <w:t xml:space="preserve">RF05 – Filtrar sugestões de </w:t>
-      </w:r>
-      <w:r>
-        <w:t>locais</w:t>
-      </w:r>
-    </w:p>
-    <w:p>
-      <w:r>
-        <w:t>Descrição: o usuário dever</w:t>
-      </w:r>
-      <w:r>
-        <w:t>á</w:t>
-      </w:r>
-      <w:r>
-        <w:t xml:space="preserve"> escolher a melhor filtragem de </w:t>
-      </w:r>
-      <w:r>
-        <w:t>locais</w:t>
-      </w:r>
-      <w:r>
-        <w:t>, seja por avaliação ou por ordem alfabética</w:t>
-      </w:r>
-    </w:p>
-    <w:p/>
-    <w:p>
-      <w:r>
-        <w:t>RF0</w:t>
-      </w:r>
-      <w:r>
-        <w:t>6</w:t>
-      </w:r>
-      <w:r>
-        <w:t xml:space="preserve"> – Exibir acesso</w:t>
-      </w:r>
-    </w:p>
-    <w:p>
-      <w:r>
-        <w:t>Descrição: a exibição d</w:t>
-      </w:r>
-      <w:r>
-        <w:t xml:space="preserve">o local </w:t>
-      </w:r>
-      <w:r>
-        <w:t>deverá acompanhar o link para seu site</w:t>
-      </w:r>
-    </w:p>
-    <w:p/>
-    <w:p>
-      <w:r>
-        <w:t>RF0</w:t>
-      </w:r>
-      <w:r>
-        <w:t>7</w:t>
-      </w:r>
-      <w:r>
-        <w:t xml:space="preserve"> – Selecionar imagem</w:t>
-      </w:r>
-    </w:p>
-    <w:p>
-      <w:r>
-        <w:t xml:space="preserve">Descrição: ao clicar na imagem, o usuário irá receber várias informações como: </w:t>
-      </w:r>
-    </w:p>
-    <w:p>
-      <w:pPr>
-        <w:pStyle w:val="PargrafodaLista"/>
-        <w:numPr>
-          <w:ilvl w:val="0"/>
-          <w:numId w:val="4"/>
-        </w:numPr>
-      </w:pPr>
-      <w:r>
-        <w:t>Breve descrição.</w:t>
-      </w:r>
-    </w:p>
-    <w:p>
-      <w:pPr>
-        <w:pStyle w:val="PargrafodaLista"/>
-        <w:numPr>
-          <w:ilvl w:val="0"/>
-          <w:numId w:val="4"/>
-        </w:numPr>
-      </w:pPr>
-      <w:r>
-        <w:t>Localização com mapa e como chegar</w:t>
-      </w:r>
-    </w:p>
-    <w:p>
-      <w:pPr>
-        <w:pStyle w:val="PargrafodaLista"/>
-        <w:numPr>
-          <w:ilvl w:val="0"/>
-          <w:numId w:val="4"/>
-        </w:numPr>
-      </w:pPr>
-      <w:r>
-        <w:t>Melhor dia para a visitação</w:t>
-      </w:r>
-    </w:p>
-    <w:p>
-      <w:pPr>
-        <w:pStyle w:val="PargrafodaLista"/>
-        <w:numPr>
-          <w:ilvl w:val="0"/>
-          <w:numId w:val="4"/>
-        </w:numPr>
-      </w:pPr>
-      <w:r>
-        <w:t>Horário de funcionamento</w:t>
-      </w:r>
-    </w:p>
-    <w:p>
-      <w:pPr>
-        <w:pStyle w:val="PargrafodaLista"/>
-        <w:numPr>
-          <w:ilvl w:val="0"/>
-          <w:numId w:val="4"/>
-        </w:numPr>
-      </w:pPr>
-      <w:r>
-        <w:t>Preços aplicados</w:t>
-      </w:r>
-    </w:p>
-    <w:p>
-      <w:pPr>
-        <w:pStyle w:val="PargrafodaLista"/>
-        <w:numPr>
-          <w:ilvl w:val="0"/>
-          <w:numId w:val="4"/>
-        </w:numPr>
-      </w:pPr>
-      <w:r>
-        <w:t>Link de acesso ao site oficial</w:t>
-      </w:r>
-    </w:p>
-    <w:p>
-      <w:pPr>
-        <w:pStyle w:val="PargrafodaLista"/>
-        <w:numPr>
-          <w:ilvl w:val="0"/>
-          <w:numId w:val="4"/>
-        </w:numPr>
-      </w:pPr>
-      <w:r>
-        <w:t>Permitir que o usuário faça a recomendação/avaliação do espaço visitado.</w:t>
-      </w:r>
-    </w:p>
-    <w:p>
-      <w:pPr>
-        <w:pStyle w:val="PargrafodaLista"/>
-        <w:numPr>
-          <w:ilvl w:val="0"/>
-          <w:numId w:val="4"/>
-        </w:numPr>
-      </w:pPr>
-    </w:p>
-    <w:p>
-      <w:r>
-        <w:t>_____________________________________________________________________________</w:t>
-      </w:r>
-    </w:p>
-    <w:p>
-      <w:r>
-        <w:t xml:space="preserve">RN01 – </w:t>
-      </w:r>
-      <w:r>
-        <w:t>Abaixo das imagens estará a avaliação do local</w:t>
-      </w:r>
-    </w:p>
-    <w:p>
-      <w:r>
-        <w:lastRenderedPageBreak/>
-        <w:t xml:space="preserve">RN02 – </w:t>
-      </w:r>
-      <w:r>
-        <w:t>Os locais serão organizados de acordo com suas respectivas avaliações</w:t>
-      </w:r>
-      <w:r>
-        <w:t xml:space="preserve"> de forma decrescente</w:t>
-      </w:r>
-    </w:p>
-    <w:p>
-      <w:r>
-        <w:t xml:space="preserve">RN03 – </w:t>
-      </w:r>
-      <w:r>
-        <w:t xml:space="preserve">Serão exibidos 10 </w:t>
-      </w:r>
-      <w:r>
-        <w:t>locais</w:t>
-      </w:r>
-      <w:r>
-        <w:t xml:space="preserve"> por página.</w:t>
-      </w:r>
-    </w:p>
-    <w:p>
-      <w:r>
-        <w:t>RN04</w:t>
-      </w:r>
-      <w:r>
-        <w:t xml:space="preserve"> -</w:t>
-      </w:r>
-      <w:r>
-        <w:t xml:space="preserve"> Será permitido apenas uma avaliação por usuário para cada local visitado</w:t>
-      </w:r>
-      <w:r>
         <w:t>.</w:t>
       </w:r>
     </w:p>
     <w:p>
       <w:r>
-        <w:t>RN0</w:t>
-      </w:r>
-      <w:r>
-        <w:t>5</w:t>
-      </w:r>
-      <w:r>
-        <w:t xml:space="preserve"> – O usuário pode determinar um raio para que o sistema exiba </w:t>
-      </w:r>
-      <w:r>
-        <w:t xml:space="preserve">os locais </w:t>
-      </w:r>
-      <w:r>
-        <w:t>dentro de</w:t>
-      </w:r>
-    </w:p>
-    <w:p>
-      <w:r>
-        <w:t>uma distância adequada.</w:t>
-      </w:r>
-    </w:p>
-    <w:p>
-      <w:r>
-        <w:t>RN0</w:t>
-      </w:r>
-      <w:r>
-        <w:t>6</w:t>
-      </w:r>
-      <w:r>
-        <w:t xml:space="preserve"> – </w:t>
-      </w:r>
-      <w:r>
-        <w:t xml:space="preserve">Os locais </w:t>
-      </w:r>
-      <w:r>
-        <w:t xml:space="preserve">devem ser </w:t>
-      </w:r>
-      <w:r>
-        <w:t>exibidos</w:t>
-      </w:r>
-      <w:r>
-        <w:t xml:space="preserve"> junto às suas imagens ilustrativas para que o usuário</w:t>
-      </w:r>
-    </w:p>
-    <w:p>
-      <w:r>
-        <w:t>tenha uma boa experiência na escolha.</w:t>
-      </w:r>
-    </w:p>
-    <w:p>
-      <w:r>
-        <w:t>RN0</w:t>
-      </w:r>
-      <w:r>
-        <w:t>7</w:t>
-      </w:r>
-      <w:r>
-        <w:t xml:space="preserve"> - Os usuários poderão inserir comentários sobre </w:t>
-      </w:r>
-      <w:r>
-        <w:t xml:space="preserve">os locais </w:t>
-      </w:r>
-      <w:r>
-        <w:t xml:space="preserve">que </w:t>
-      </w:r>
-      <w:r>
-        <w:t>visitaram</w:t>
-      </w:r>
-      <w:r>
-        <w:t>.</w:t>
-      </w:r>
-    </w:p>
-    <w:p>
-      <w:r>
-        <w:t>RN0</w:t>
-      </w:r>
-      <w:r>
-        <w:t>8</w:t>
-      </w:r>
-      <w:r>
-        <w:t xml:space="preserve"> - Os usuários poderão avaliar </w:t>
+        <w:t xml:space="preserve">RN08 - Os usuários poderão avaliar </w:t>
       </w:r>
       <w:r>
         <w:t>os</w:t>
       </w:r>
       <w:r>
-        <w:t xml:space="preserve"> locais </w:t>
-      </w:r>
-      <w:r>
-        <w:t xml:space="preserve">que </w:t>
-      </w:r>
-      <w:r>
-        <w:t>visitaram</w:t>
-      </w:r>
-      <w:r>
-        <w:t xml:space="preserve"> com notas de 1 a</w:t>
+        <w:t xml:space="preserve"> locais que visitaram com notas de 1 a</w:t>
       </w:r>
     </w:p>
     <w:p>
@@ -2212,18 +1413,12 @@
         <w:t>1</w:t>
       </w:r>
       <w:r>
-        <w:t xml:space="preserve"> – Exibir </w:t>
-      </w:r>
-      <w:r>
-        <w:t xml:space="preserve">quantidade </w:t>
-      </w:r>
-    </w:p>
-    <w:p>
-      <w:r>
-        <w:t xml:space="preserve">Descrição: o Sistema deve exibir </w:t>
-      </w:r>
-      <w:r>
-        <w:t>a quantidade de:</w:t>
+        <w:t xml:space="preserve"> – Exibir quantidade </w:t>
+      </w:r>
+    </w:p>
+    <w:p>
+      <w:r>
+        <w:t>Descrição: o Sistema deve exibir a quantidade de:</w:t>
       </w:r>
     </w:p>
     <w:p>
@@ -2280,24 +1475,74 @@
     <w:p/>
     <w:p>
       <w:r>
+        <w:t>RF02 – Filtrar sugestões de locais</w:t>
+      </w:r>
+    </w:p>
+    <w:p>
+      <w:r>
+        <w:t>Descrição: o usuário deverá escolher a melhor filtragem de locais, seja por avaliação ou por ordem alfabética</w:t>
+      </w:r>
+    </w:p>
+    <w:p/>
+    <w:p>
+      <w:r>
         <w:t>RF0</w:t>
       </w:r>
       <w:r>
-        <w:t>2</w:t>
-      </w:r>
-      <w:r>
-        <w:t xml:space="preserve"> – Exibir imagens com os locais </w:t>
+        <w:t>3</w:t>
+      </w:r>
+      <w:r>
+        <w:t xml:space="preserve"> – Escolher local cultural</w:t>
+      </w:r>
+    </w:p>
+    <w:p>
+      <w:r>
+        <w:t>Descrição: Nesta funcionalidade, o usuário deve escolher qual local cultural vai visitar</w:t>
+      </w:r>
+    </w:p>
+    <w:p/>
+    <w:p>
+      <w:r>
+        <w:t>RF04 – Exibir imagem</w:t>
+      </w:r>
+    </w:p>
+    <w:p>
+      <w:r>
+        <w:t xml:space="preserve">Descrição: Toda sugestão de local deve acompanhar uma imagem ilustrativa </w:t>
+      </w:r>
+      <w:r>
+        <w:t>dele</w:t>
+      </w:r>
+      <w:r>
+        <w:t>.</w:t>
+      </w:r>
+    </w:p>
+    <w:p/>
+    <w:p>
+      <w:r>
+        <w:t>RF05 – Avaliar local</w:t>
+      </w:r>
+    </w:p>
+    <w:p>
+      <w:r>
+        <w:t xml:space="preserve">Descrição: os usuários poderão deixar comentários dos locais culturais que visitaram e esses comentários serão exibidos junto com as sugestões de locais </w:t>
       </w:r>
       <w:r>
         <w:t>culturais</w:t>
       </w:r>
       <w:r>
-        <w:t xml:space="preserve"> </w:t>
-      </w:r>
-    </w:p>
-    <w:p>
-      <w:r>
-        <w:t>Descrição: o Sistema deve exibir imagens dos locais históricos referentes a região que o usuário escolher</w:t>
+        <w:t xml:space="preserve"> e suas imagens.</w:t>
+      </w:r>
+    </w:p>
+    <w:p/>
+    <w:p>
+      <w:r>
+        <w:t>RF06 – Exibir acesso</w:t>
+      </w:r>
+    </w:p>
+    <w:p>
+      <w:r>
+        <w:t>Descrição: a exibição do local deverá acompanhar o link para seu site</w:t>
       </w:r>
     </w:p>
     <w:p/>
@@ -2306,95 +1551,6 @@
         <w:t>RF0</w:t>
       </w:r>
       <w:r>
-        <w:t>3</w:t>
-      </w:r>
-      <w:r>
-        <w:t xml:space="preserve"> – Escolher local </w:t>
-      </w:r>
-      <w:r>
-        <w:t>cultural</w:t>
-      </w:r>
-    </w:p>
-    <w:p>
-      <w:r>
-        <w:t xml:space="preserve">Descrição: Nesta funcionalidade, o usuário deve escolher qual local </w:t>
-      </w:r>
-      <w:r>
-        <w:t>cultural</w:t>
-      </w:r>
-      <w:r>
-        <w:t xml:space="preserve"> vai visitar</w:t>
-      </w:r>
-    </w:p>
-    <w:p/>
-    <w:p>
-      <w:r>
-        <w:t>RF0</w:t>
-      </w:r>
-      <w:r>
-        <w:t>4</w:t>
-      </w:r>
-      <w:r>
-        <w:t xml:space="preserve"> – Exibir imagem</w:t>
-      </w:r>
-    </w:p>
-    <w:p>
-      <w:r>
-        <w:t xml:space="preserve">Descrição: Toda sugestão de local deve acompanhar uma imagem ilustrativa </w:t>
-      </w:r>
-      <w:r>
-        <w:t>dele</w:t>
-      </w:r>
-      <w:r>
-        <w:t>.</w:t>
-      </w:r>
-    </w:p>
-    <w:p/>
-    <w:p>
-      <w:r>
-        <w:t>RF0</w:t>
-      </w:r>
-      <w:r>
-        <w:t>5</w:t>
-      </w:r>
-      <w:r>
-        <w:t xml:space="preserve"> – Avaliar local</w:t>
-      </w:r>
-    </w:p>
-    <w:p>
-      <w:r>
-        <w:t xml:space="preserve">Descrição: os usuários poderão deixar comentários dos locais </w:t>
-      </w:r>
-      <w:r>
-        <w:t>culturais</w:t>
-      </w:r>
-      <w:r>
-        <w:t xml:space="preserve"> que visitaram e esses comentários serão exibidos junto com as sugestões de locais </w:t>
-      </w:r>
-      <w:r>
-        <w:t>culturais</w:t>
-      </w:r>
-      <w:r>
-        <w:t xml:space="preserve"> e suas imagens.</w:t>
-      </w:r>
-    </w:p>
-    <w:p/>
-    <w:p>
-      <w:r>
-        <w:t>RF06 – Exibir acesso</w:t>
-      </w:r>
-    </w:p>
-    <w:p>
-      <w:r>
-        <w:t>Descrição: a exibição do local deverá acompanhar o link para seu site</w:t>
-      </w:r>
-    </w:p>
-    <w:p/>
-    <w:p>
-      <w:r>
-        <w:t>RF0</w:t>
-      </w:r>
-      <w:r>
         <w:t>7</w:t>
       </w:r>
       <w:r>
@@ -2503,62 +1659,34 @@
       </w:r>
     </w:p>
     <w:p/>
-    <w:p>
-      <w:r>
-        <w:t>RF0</w:t>
-      </w:r>
-      <w:r>
-        <w:t>8</w:t>
-      </w:r>
-      <w:r>
-        <w:t xml:space="preserve"> – Filtrar sugestões de locais</w:t>
-      </w:r>
-    </w:p>
-    <w:p>
-      <w:r>
-        <w:t xml:space="preserve">Descrição: o usuário deverá escolher a melhor filtragem de </w:t>
+    <w:p/>
+    <w:p>
+      <w:r>
+        <w:t>_____________________________________________________________________________</w:t>
+      </w:r>
+    </w:p>
+    <w:p/>
+    <w:p>
+      <w:r>
+        <w:t>RN01 – Abaixo das imagens estará a avaliação do local</w:t>
+      </w:r>
+    </w:p>
+    <w:p>
+      <w:r>
+        <w:t>RN02 – Os locais serão organizados de acordo com suas respectivas avaliações de forma decrescente</w:t>
+      </w:r>
+    </w:p>
+    <w:p>
+      <w:r>
+        <w:t xml:space="preserve">RN03 – </w:t>
+      </w:r>
+      <w:r>
+        <w:t xml:space="preserve">Serão exibidos 10 </w:t>
       </w:r>
       <w:r>
         <w:t>locais</w:t>
       </w:r>
       <w:r>
-        <w:t>, seja por avaliação ou por ordem alfabética</w:t>
-      </w:r>
-    </w:p>
-    <w:p/>
-    <w:p>
-      <w:r>
-        <w:t>_____________________________________________________________________________</w:t>
-      </w:r>
-    </w:p>
-    <w:p/>
-    <w:p>
-      <w:r>
-        <w:t>RN01 – Abaixo das imagens estará a avaliação do local</w:t>
-      </w:r>
-    </w:p>
-    <w:p>
-      <w:r>
-        <w:t>RN02 – Os locais serão organizados de acordo com suas respectivas avaliações de forma d</w:t>
-      </w:r>
-      <w:r>
-        <w:t>e</w:t>
-      </w:r>
-      <w:r>
-        <w:t>crescente</w:t>
-      </w:r>
-    </w:p>
-    <w:p>
-      <w:r>
-        <w:t xml:space="preserve">RN03 – </w:t>
-      </w:r>
-      <w:r>
-        <w:t xml:space="preserve">Serão exibidos 10 </w:t>
-      </w:r>
-      <w:r>
-        <w:t>locais</w:t>
-      </w:r>
-      <w:r>
         <w:t xml:space="preserve"> por página.</w:t>
       </w:r>
     </w:p>
@@ -2589,24 +1717,12 @@
     </w:p>
     <w:p>
       <w:r>
-        <w:t xml:space="preserve">RN07 - Os usuários poderão inserir comentários sobre os locais que </w:t>
-      </w:r>
-      <w:r>
-        <w:t>visitaram</w:t>
-      </w:r>
-      <w:r>
-        <w:t>.</w:t>
-      </w:r>
-    </w:p>
-    <w:p>
-      <w:r>
-        <w:t xml:space="preserve">RN08 - Os usuários poderão avaliar </w:t>
-      </w:r>
-      <w:r>
-        <w:t>os</w:t>
-      </w:r>
-      <w:r>
-        <w:t xml:space="preserve"> locais que visitaram com notas de 1 a</w:t>
+        <w:t>RN07 - Os usuários poderão inserir comentários sobre os locais que visitaram.</w:t>
+      </w:r>
+    </w:p>
+    <w:p>
+      <w:r>
+        <w:t>RN08 - Os usuários poderão avaliar os locais que visitaram com notas de 1 a</w:t>
       </w:r>
     </w:p>
     <w:p>
@@ -2659,282 +1775,222 @@
         <w:t>2</w:t>
       </w:r>
       <w:r>
-        <w:t xml:space="preserve"> – Escolher </w:t>
+        <w:t xml:space="preserve"> – Escolher parque</w:t>
+      </w:r>
+    </w:p>
+    <w:p>
+      <w:r>
+        <w:t xml:space="preserve">Descrição: Nesta funcionalidade, o usuário deve escolher qual </w:t>
+      </w:r>
+      <w:r>
+        <w:t>parque vai</w:t>
+      </w:r>
+      <w:r>
+        <w:t xml:space="preserve"> visitar</w:t>
+      </w:r>
+    </w:p>
+    <w:p/>
+    <w:p>
+      <w:r>
+        <w:t>RF03 – Exibir imagem</w:t>
+      </w:r>
+    </w:p>
+    <w:p>
+      <w:r>
+        <w:t xml:space="preserve">Descrição: Toda sugestão de local deve acompanhar uma imagem ilustrativa </w:t>
+      </w:r>
+      <w:r>
+        <w:t>dele</w:t>
+      </w:r>
+      <w:r>
+        <w:t>.</w:t>
+      </w:r>
+    </w:p>
+    <w:p/>
+    <w:p>
+      <w:r>
+        <w:t>RF04 – Avaliar parques</w:t>
+      </w:r>
+    </w:p>
+    <w:p>
+      <w:r>
+        <w:t>Descrição: os usuários poderão deixar comentários dos parques que visitaram e esses comentários serão exibidos junto com as sugestões de parques e suas imagens.</w:t>
+      </w:r>
+    </w:p>
+    <w:p/>
+    <w:p>
+      <w:r>
+        <w:t>RF05 – Exibir acesso</w:t>
+      </w:r>
+    </w:p>
+    <w:p>
+      <w:r>
+        <w:t>Descrição: a exibição do local deverá acompanhar o link para seu site</w:t>
+      </w:r>
+    </w:p>
+    <w:p/>
+    <w:p>
+      <w:r>
+        <w:t>RF06 – Filtrar sugestões de parques</w:t>
+      </w:r>
+    </w:p>
+    <w:p>
+      <w:r>
+        <w:t>Descrição: o usuário deverá escolher a melhor filtragem de parques, seja por avaliação ou por ordem alfabética</w:t>
+      </w:r>
+    </w:p>
+    <w:p/>
+    <w:p>
+      <w:r>
+        <w:t>RF0</w:t>
+      </w:r>
+      <w:r>
+        <w:t>7</w:t>
+      </w:r>
+      <w:r>
+        <w:t xml:space="preserve"> – </w:t>
+      </w:r>
+      <w:r>
+        <w:t>Exibir informações</w:t>
+      </w:r>
+      <w:r>
+        <w:t xml:space="preserve"> </w:t>
+      </w:r>
+    </w:p>
+    <w:p>
+      <w:r>
+        <w:t>Descrição: ao clicar na imagem, o usuário irá receber várias informações como:</w:t>
+      </w:r>
+    </w:p>
+    <w:p>
+      <w:pPr>
+        <w:pStyle w:val="PargrafodaLista"/>
+        <w:numPr>
+          <w:ilvl w:val="0"/>
+          <w:numId w:val="4"/>
+        </w:numPr>
+      </w:pPr>
+      <w:r>
+        <w:t>Breve descrição.</w:t>
+      </w:r>
+    </w:p>
+    <w:p>
+      <w:pPr>
+        <w:pStyle w:val="PargrafodaLista"/>
+        <w:numPr>
+          <w:ilvl w:val="0"/>
+          <w:numId w:val="4"/>
+        </w:numPr>
+      </w:pPr>
+      <w:r>
+        <w:t>Localização com mapa e como chegar</w:t>
+      </w:r>
+    </w:p>
+    <w:p>
+      <w:pPr>
+        <w:pStyle w:val="PargrafodaLista"/>
+        <w:numPr>
+          <w:ilvl w:val="0"/>
+          <w:numId w:val="4"/>
+        </w:numPr>
+      </w:pPr>
+      <w:r>
+        <w:t>Melhor dia para a visitação</w:t>
+      </w:r>
+    </w:p>
+    <w:p>
+      <w:pPr>
+        <w:pStyle w:val="PargrafodaLista"/>
+        <w:numPr>
+          <w:ilvl w:val="0"/>
+          <w:numId w:val="4"/>
+        </w:numPr>
+      </w:pPr>
+      <w:r>
+        <w:t>Horário de funcionamento</w:t>
+      </w:r>
+    </w:p>
+    <w:p>
+      <w:pPr>
+        <w:pStyle w:val="PargrafodaLista"/>
+        <w:numPr>
+          <w:ilvl w:val="0"/>
+          <w:numId w:val="4"/>
+        </w:numPr>
+      </w:pPr>
+      <w:r>
+        <w:t>Preços aplicados</w:t>
+      </w:r>
+    </w:p>
+    <w:p>
+      <w:pPr>
+        <w:pStyle w:val="PargrafodaLista"/>
+        <w:numPr>
+          <w:ilvl w:val="0"/>
+          <w:numId w:val="4"/>
+        </w:numPr>
+      </w:pPr>
+      <w:r>
+        <w:t>Link de acesso ao site oficial</w:t>
+      </w:r>
+    </w:p>
+    <w:p>
+      <w:pPr>
+        <w:pStyle w:val="PargrafodaLista"/>
+        <w:numPr>
+          <w:ilvl w:val="0"/>
+          <w:numId w:val="4"/>
+        </w:numPr>
+      </w:pPr>
+      <w:r>
+        <w:t>Permitir que o usuário faça a recomendação/avaliação do espaço visitado.</w:t>
+      </w:r>
+    </w:p>
+    <w:p>
+      <w:r>
+        <w:t>_____________________________________________________________________________</w:t>
+      </w:r>
+    </w:p>
+    <w:p/>
+    <w:p>
+      <w:r>
+        <w:lastRenderedPageBreak/>
+        <w:t>RN01 – Abaixo das imagens estará a avaliação do local.</w:t>
+      </w:r>
+    </w:p>
+    <w:p>
+      <w:r>
+        <w:t>RN02 – Os locais serão organizados de acordo com suas respectivas avaliações de forma decrescente.</w:t>
+      </w:r>
+    </w:p>
+    <w:p>
+      <w:r>
+        <w:t xml:space="preserve">RN03 – </w:t>
+      </w:r>
+      <w:r>
+        <w:t xml:space="preserve">Serão exibidos 10 </w:t>
+      </w:r>
+      <w:r>
+        <w:t>parques</w:t>
+      </w:r>
+      <w:r>
+        <w:t xml:space="preserve"> por página.</w:t>
+      </w:r>
+    </w:p>
+    <w:p>
+      <w:r>
+        <w:t xml:space="preserve">RN04 - Será permitido apenas uma avaliação por usuário para cada </w:t>
       </w:r>
       <w:r>
         <w:t>parque</w:t>
       </w:r>
-    </w:p>
-    <w:p>
-      <w:r>
-        <w:t xml:space="preserve">Descrição: Nesta funcionalidade, o usuário deve escolher qual </w:t>
-      </w:r>
-      <w:r>
-        <w:t>parque vai</w:t>
-      </w:r>
-      <w:r>
-        <w:t xml:space="preserve"> visitar</w:t>
-      </w:r>
-    </w:p>
-    <w:p/>
-    <w:p>
-      <w:r>
-        <w:t>RF0</w:t>
-      </w:r>
-      <w:r>
-        <w:t>3</w:t>
-      </w:r>
-      <w:r>
-        <w:t xml:space="preserve"> – Exibir imagem</w:t>
-      </w:r>
-    </w:p>
-    <w:p>
-      <w:r>
-        <w:t xml:space="preserve">Descrição: Toda sugestão de local deve acompanhar uma imagem ilustrativa </w:t>
-      </w:r>
-      <w:r>
-        <w:t>dele</w:t>
-      </w:r>
-      <w:r>
-        <w:t>.</w:t>
-      </w:r>
-    </w:p>
-    <w:p/>
-    <w:p>
-      <w:r>
-        <w:t>RF0</w:t>
-      </w:r>
-      <w:r>
-        <w:t>4</w:t>
-      </w:r>
-      <w:r>
-        <w:t xml:space="preserve"> – Avaliar </w:t>
-      </w:r>
-      <w:r>
-        <w:t>parques</w:t>
-      </w:r>
-    </w:p>
-    <w:p>
-      <w:r>
-        <w:t xml:space="preserve">Descrição: os usuários poderão deixar comentários dos </w:t>
-      </w:r>
-      <w:r>
-        <w:t xml:space="preserve">parques </w:t>
-      </w:r>
-      <w:r>
-        <w:t xml:space="preserve">que visitaram e esses comentários serão exibidos junto com as sugestões de </w:t>
-      </w:r>
-      <w:r>
-        <w:t>parques</w:t>
-      </w:r>
-      <w:r>
-        <w:t xml:space="preserve"> e suas imagens.</w:t>
-      </w:r>
-    </w:p>
-    <w:p/>
-    <w:p>
-      <w:r>
-        <w:t>RF0</w:t>
-      </w:r>
-      <w:r>
-        <w:t>5</w:t>
-      </w:r>
-      <w:r>
-        <w:t xml:space="preserve"> – Exibir acesso</w:t>
-      </w:r>
-    </w:p>
-    <w:p>
-      <w:r>
-        <w:t>Descrição: a exibição do local deverá acompanhar o link para seu site</w:t>
-      </w:r>
-    </w:p>
-    <w:p/>
-    <w:p>
-      <w:r>
-        <w:t>RF0</w:t>
-      </w:r>
-      <w:r>
-        <w:t>6</w:t>
-      </w:r>
-      <w:r>
-        <w:t xml:space="preserve"> – Filtrar sugestões de </w:t>
-      </w:r>
-      <w:r>
-        <w:t>parques</w:t>
-      </w:r>
-    </w:p>
-    <w:p>
-      <w:r>
-        <w:t xml:space="preserve">Descrição: o usuário deverá escolher a melhor filtragem de </w:t>
-      </w:r>
-      <w:r>
-        <w:t>parques</w:t>
-      </w:r>
-      <w:r>
-        <w:t>, seja por avaliação ou por ordem alfabética</w:t>
-      </w:r>
-    </w:p>
-    <w:p/>
-    <w:p>
-      <w:r>
-        <w:t>RF0</w:t>
-      </w:r>
-      <w:r>
-        <w:t>7</w:t>
-      </w:r>
-      <w:r>
-        <w:t xml:space="preserve"> – Selecionar imagem </w:t>
-      </w:r>
-    </w:p>
-    <w:p>
-      <w:r>
-        <w:t>Descrição: ao clicar na imagem, o usuário irá receber várias informações como:</w:t>
-      </w:r>
-    </w:p>
-    <w:p>
-      <w:pPr>
-        <w:pStyle w:val="PargrafodaLista"/>
-        <w:numPr>
-          <w:ilvl w:val="0"/>
-          <w:numId w:val="4"/>
-        </w:numPr>
-      </w:pPr>
-      <w:r>
-        <w:t>Breve descrição.</w:t>
-      </w:r>
-    </w:p>
-    <w:p>
-      <w:pPr>
-        <w:pStyle w:val="PargrafodaLista"/>
-        <w:numPr>
-          <w:ilvl w:val="0"/>
-          <w:numId w:val="4"/>
-        </w:numPr>
-      </w:pPr>
-      <w:r>
-        <w:t>Localização com mapa e como chegar</w:t>
-      </w:r>
-    </w:p>
-    <w:p>
-      <w:pPr>
-        <w:pStyle w:val="PargrafodaLista"/>
-        <w:numPr>
-          <w:ilvl w:val="0"/>
-          <w:numId w:val="4"/>
-        </w:numPr>
-      </w:pPr>
-      <w:r>
-        <w:t>Melhor dia para a visitação</w:t>
-      </w:r>
-    </w:p>
-    <w:p>
-      <w:pPr>
-        <w:pStyle w:val="PargrafodaLista"/>
-        <w:numPr>
-          <w:ilvl w:val="0"/>
-          <w:numId w:val="4"/>
-        </w:numPr>
-      </w:pPr>
-      <w:r>
-        <w:t>Horário de funcionamento</w:t>
-      </w:r>
-    </w:p>
-    <w:p>
-      <w:pPr>
-        <w:pStyle w:val="PargrafodaLista"/>
-        <w:numPr>
-          <w:ilvl w:val="0"/>
-          <w:numId w:val="4"/>
-        </w:numPr>
-      </w:pPr>
-      <w:r>
-        <w:t>Preços aplicados</w:t>
-      </w:r>
-    </w:p>
-    <w:p>
-      <w:pPr>
-        <w:pStyle w:val="PargrafodaLista"/>
-        <w:numPr>
-          <w:ilvl w:val="0"/>
-          <w:numId w:val="4"/>
-        </w:numPr>
-      </w:pPr>
-      <w:r>
-        <w:t>Link de acesso ao site oficial</w:t>
-      </w:r>
-    </w:p>
-    <w:p>
-      <w:pPr>
-        <w:pStyle w:val="PargrafodaLista"/>
-        <w:numPr>
-          <w:ilvl w:val="0"/>
-          <w:numId w:val="4"/>
-        </w:numPr>
-      </w:pPr>
-      <w:r>
-        <w:t>Permitir que o usuário faça a recomendação/avaliação do espaço visitado.</w:t>
-      </w:r>
-    </w:p>
-    <w:p>
-      <w:r>
-        <w:t>_____________________________________________________________________________</w:t>
-      </w:r>
-    </w:p>
-    <w:p/>
-    <w:p>
-      <w:r>
-        <w:lastRenderedPageBreak/>
-        <w:t>RN01 – Abaixo das imagens estará a avaliação do local</w:t>
-      </w:r>
-      <w:r>
-        <w:t>.</w:t>
-      </w:r>
-    </w:p>
-    <w:p>
-      <w:r>
-        <w:t>RN02 – Os locais serão organizados de acordo com suas respectivas avaliações de forma decrescente</w:t>
-      </w:r>
-      <w:r>
-        <w:t>.</w:t>
-      </w:r>
-    </w:p>
-    <w:p>
-      <w:r>
-        <w:t xml:space="preserve">RN03 – </w:t>
-      </w:r>
-      <w:r>
-        <w:t xml:space="preserve">Serão exibidos 10 </w:t>
-      </w:r>
-      <w:r>
-        <w:t>parques</w:t>
-      </w:r>
-      <w:r>
-        <w:t xml:space="preserve"> por página.</w:t>
-      </w:r>
-    </w:p>
-    <w:p>
-      <w:r>
-        <w:t xml:space="preserve">RN04 - Será permitido apenas uma avaliação por usuário para cada </w:t>
-      </w:r>
-      <w:r>
-        <w:t>parque</w:t>
-      </w:r>
-      <w:r>
-        <w:t xml:space="preserve"> visitado</w:t>
-      </w:r>
-      <w:r>
-        <w:t>.</w:t>
-      </w:r>
-    </w:p>
-    <w:p>
-      <w:r>
-        <w:t xml:space="preserve">RN05 – O usuário pode determinar um raio para que o sistema exiba os </w:t>
-      </w:r>
-      <w:r>
-        <w:t>parques</w:t>
-      </w:r>
-      <w:r>
-        <w:t xml:space="preserve"> dentro de</w:t>
+      <w:r>
+        <w:t xml:space="preserve"> visitado.</w:t>
+      </w:r>
+    </w:p>
+    <w:p>
+      <w:r>
+        <w:t>RN05 – O usuário pode determinar um raio para que o sistema exiba os parques dentro de</w:t>
       </w:r>
     </w:p>
     <w:p>
@@ -2944,13 +2000,7 @@
     </w:p>
     <w:p>
       <w:r>
-        <w:t xml:space="preserve">RN06 – Os </w:t>
-      </w:r>
-      <w:r>
-        <w:t>parques</w:t>
-      </w:r>
-      <w:r>
-        <w:t xml:space="preserve"> devem ser exibidos junto às suas imagens ilustrativas para que o usuário</w:t>
+        <w:t>RN06 – Os parques devem ser exibidos junto às suas imagens ilustrativas para que o usuário</w:t>
       </w:r>
     </w:p>
     <w:p>
@@ -2960,21 +2010,12 @@
     </w:p>
     <w:p>
       <w:r>
-        <w:t xml:space="preserve">RN07 - Os usuários poderão inserir comentários sobre os </w:t>
-      </w:r>
-      <w:r>
-        <w:t>parques</w:t>
-      </w:r>
-      <w:r>
-        <w:t xml:space="preserve"> que visitaram.</w:t>
-      </w:r>
-    </w:p>
-    <w:p>
-      <w:r>
-        <w:t xml:space="preserve">RN08 - Os usuários poderão avaliar os </w:t>
-      </w:r>
-      <w:r>
-        <w:t>pa</w:t>
+        <w:t>RN07 - Os usuários poderão inserir comentários sobre os parques que visitaram.</w:t>
+      </w:r>
+    </w:p>
+    <w:p>
+      <w:r>
+        <w:t>RN08 - Os usuários poderão avaliar os pa</w:t>
       </w:r>
       <w:r>
         <w:t>rques</w:t>
@@ -3064,21 +2105,12 @@
     <w:p/>
     <w:p>
       <w:r>
-        <w:t xml:space="preserve">RF02 – Escolher </w:t>
-      </w:r>
-      <w:r>
-        <w:t>restaurante</w:t>
-      </w:r>
-    </w:p>
-    <w:p>
-      <w:r>
-        <w:t xml:space="preserve">Descrição: Nesta funcionalidade, o usuário deve escolher qual </w:t>
-      </w:r>
-      <w:r>
-        <w:t>restaurante vai</w:t>
-      </w:r>
-      <w:r>
-        <w:t xml:space="preserve"> visitar</w:t>
+        <w:t>RF02 – Escolher restaurante</w:t>
+      </w:r>
+    </w:p>
+    <w:p>
+      <w:r>
+        <w:t>Descrição: Nesta funcionalidade, o usuário deve escolher qual restaurante vai visitar</w:t>
       </w:r>
     </w:p>
     <w:p/>
@@ -3089,13 +2121,7 @@
     </w:p>
     <w:p>
       <w:r>
-        <w:t xml:space="preserve">Descrição: Toda sugestão de </w:t>
-      </w:r>
-      <w:r>
-        <w:t>restaurante</w:t>
-      </w:r>
-      <w:r>
-        <w:t xml:space="preserve"> deve acompanhar uma imagem ilustrativa </w:t>
+        <w:t xml:space="preserve">Descrição: Toda sugestão de restaurante deve acompanhar uma imagem ilustrativa </w:t>
       </w:r>
       <w:r>
         <w:t>dele</w:t>
@@ -3107,226 +2133,190 @@
     <w:p/>
     <w:p>
       <w:r>
-        <w:t xml:space="preserve">RF04 – Avaliar </w:t>
-      </w:r>
-      <w:r>
-        <w:t>restaurante</w:t>
-      </w:r>
-    </w:p>
-    <w:p>
-      <w:r>
-        <w:t xml:space="preserve">Descrição: os usuários poderão deixar comentários dos </w:t>
+        <w:t>RF04 – Avaliar restaurante</w:t>
+      </w:r>
+    </w:p>
+    <w:p>
+      <w:r>
+        <w:t>Descrição: os usuários poderão deixar comentários dos restaurantes que visitaram e esses comentários serão exibidos junto com as sugestões de restaurantes e suas imagens.</w:t>
+      </w:r>
+    </w:p>
+    <w:p/>
+    <w:p>
+      <w:r>
+        <w:t>RF05 – Exibir acesso</w:t>
+      </w:r>
+    </w:p>
+    <w:p>
+      <w:r>
+        <w:t>Descrição: a exibição do local deverá acompanhar o link para seu site</w:t>
+      </w:r>
+    </w:p>
+    <w:p/>
+    <w:p>
+      <w:r>
+        <w:t>RF06 – Filtrar sugestões de restaurantes</w:t>
+      </w:r>
+    </w:p>
+    <w:p>
+      <w:r>
+        <w:t>Descrição: o usuário deverá escolher a melhor filtragem de parques, seja por avaliação ou por ordem alfabética</w:t>
+      </w:r>
+    </w:p>
+    <w:p/>
+    <w:p>
+      <w:r>
+        <w:t xml:space="preserve">RF07 – </w:t>
+      </w:r>
+      <w:r>
+        <w:t>Exibir informações</w:t>
+      </w:r>
+      <w:r>
+        <w:t xml:space="preserve"> </w:t>
+      </w:r>
+    </w:p>
+    <w:p>
+      <w:r>
+        <w:t>Descrição: ao clicar na imagem, o usuário irá receber várias informações como:</w:t>
+      </w:r>
+    </w:p>
+    <w:p>
+      <w:pPr>
+        <w:pStyle w:val="PargrafodaLista"/>
+        <w:numPr>
+          <w:ilvl w:val="0"/>
+          <w:numId w:val="4"/>
+        </w:numPr>
+      </w:pPr>
+      <w:r>
+        <w:t>Breve descrição.</w:t>
+      </w:r>
+    </w:p>
+    <w:p>
+      <w:pPr>
+        <w:pStyle w:val="PargrafodaLista"/>
+        <w:numPr>
+          <w:ilvl w:val="0"/>
+          <w:numId w:val="4"/>
+        </w:numPr>
+      </w:pPr>
+      <w:r>
+        <w:t>Localização com mapa e como chegar</w:t>
+      </w:r>
+    </w:p>
+    <w:p>
+      <w:pPr>
+        <w:pStyle w:val="PargrafodaLista"/>
+        <w:numPr>
+          <w:ilvl w:val="0"/>
+          <w:numId w:val="4"/>
+        </w:numPr>
+      </w:pPr>
+      <w:r>
+        <w:t>Destacar região, indicador de preço por $ e tipo de cozinha</w:t>
+      </w:r>
+    </w:p>
+    <w:p>
+      <w:pPr>
+        <w:pStyle w:val="PargrafodaLista"/>
+        <w:numPr>
+          <w:ilvl w:val="0"/>
+          <w:numId w:val="4"/>
+        </w:numPr>
+      </w:pPr>
+      <w:r>
+        <w:t>Horário de funcionamento</w:t>
+      </w:r>
+    </w:p>
+    <w:p>
+      <w:pPr>
+        <w:pStyle w:val="PargrafodaLista"/>
+        <w:numPr>
+          <w:ilvl w:val="0"/>
+          <w:numId w:val="4"/>
+        </w:numPr>
+      </w:pPr>
+      <w:r>
+        <w:t>Estacionamento no local</w:t>
+      </w:r>
+    </w:p>
+    <w:p>
+      <w:pPr>
+        <w:pStyle w:val="PargrafodaLista"/>
+        <w:numPr>
+          <w:ilvl w:val="0"/>
+          <w:numId w:val="4"/>
+        </w:numPr>
+      </w:pPr>
+      <w:r>
+        <w:t>Link de acesso ao site oficial</w:t>
+      </w:r>
+    </w:p>
+    <w:p>
+      <w:pPr>
+        <w:pStyle w:val="PargrafodaLista"/>
+        <w:numPr>
+          <w:ilvl w:val="0"/>
+          <w:numId w:val="4"/>
+        </w:numPr>
+      </w:pPr>
+      <w:r>
+        <w:t>Permitir que o usuário faça a recomendação/avaliação do espaço visitado.</w:t>
+      </w:r>
+    </w:p>
+    <w:p>
+      <w:pPr>
+        <w:pStyle w:val="PargrafodaLista"/>
+      </w:pPr>
+    </w:p>
+    <w:p>
+      <w:pPr>
+        <w:pStyle w:val="PargrafodaLista"/>
+      </w:pPr>
+    </w:p>
+    <w:p>
+      <w:pPr>
+        <w:pStyle w:val="PargrafodaLista"/>
+      </w:pPr>
+    </w:p>
+    <w:p>
+      <w:r>
+        <w:t>_____________________________________________________________________________</w:t>
+      </w:r>
+    </w:p>
+    <w:p/>
+    <w:p>
+      <w:r>
+        <w:t>RN01 – Abaixo das imagens estará a avaliação do restaurante.</w:t>
+      </w:r>
+    </w:p>
+    <w:p>
+      <w:r>
+        <w:t>RN02 – Os restaurantes serão organizados de acordo com suas respectivas avaliações de forma decrescente.</w:t>
+      </w:r>
+    </w:p>
+    <w:p>
+      <w:r>
+        <w:t xml:space="preserve">RN03 – </w:t>
+      </w:r>
+      <w:r>
+        <w:t xml:space="preserve">Serão exibidos 10 </w:t>
       </w:r>
       <w:r>
         <w:t>restaurantes</w:t>
       </w:r>
       <w:r>
-        <w:t xml:space="preserve"> que visitaram e esses comentários serão exibidos junto com as sugestões de </w:t>
-      </w:r>
-      <w:r>
-        <w:t xml:space="preserve">restaurantes </w:t>
-      </w:r>
-      <w:r>
-        <w:t>e suas imagens.</w:t>
-      </w:r>
-    </w:p>
-    <w:p/>
-    <w:p>
-      <w:r>
-        <w:t>RF05 – Exibir acesso</w:t>
-      </w:r>
-    </w:p>
-    <w:p>
-      <w:r>
-        <w:t>Descrição: a exibição do local deverá acompanhar o link para seu site</w:t>
-      </w:r>
-    </w:p>
-    <w:p/>
-    <w:p>
-      <w:r>
-        <w:t xml:space="preserve">RF06 – Filtrar sugestões de </w:t>
-      </w:r>
-      <w:r>
-        <w:t>restaurantes</w:t>
-      </w:r>
-    </w:p>
-    <w:p>
-      <w:r>
-        <w:t>Descrição: o usuário deverá escolher a melhor filtragem de parques, seja por avaliação ou por ordem alfabética</w:t>
-      </w:r>
-    </w:p>
-    <w:p/>
-    <w:p>
-      <w:r>
-        <w:t xml:space="preserve">RF07 – Selecionar imagem </w:t>
-      </w:r>
-    </w:p>
-    <w:p>
-      <w:r>
-        <w:t>Descrição: ao clicar na imagem, o usuário irá receber várias informações como:</w:t>
-      </w:r>
-    </w:p>
-    <w:p>
-      <w:pPr>
-        <w:pStyle w:val="PargrafodaLista"/>
-        <w:numPr>
-          <w:ilvl w:val="0"/>
-          <w:numId w:val="4"/>
-        </w:numPr>
-      </w:pPr>
-      <w:r>
-        <w:t>Breve descrição.</w:t>
-      </w:r>
-    </w:p>
-    <w:p>
-      <w:pPr>
-        <w:pStyle w:val="PargrafodaLista"/>
-        <w:numPr>
-          <w:ilvl w:val="0"/>
-          <w:numId w:val="4"/>
-        </w:numPr>
-      </w:pPr>
-      <w:r>
-        <w:t>Localização com mapa e como chegar</w:t>
-      </w:r>
-    </w:p>
-    <w:p>
-      <w:pPr>
-        <w:pStyle w:val="PargrafodaLista"/>
-        <w:numPr>
-          <w:ilvl w:val="0"/>
-          <w:numId w:val="4"/>
-        </w:numPr>
-      </w:pPr>
-      <w:r>
-        <w:t>Destacar região, indicador de preço por $ e tipo de cozinha</w:t>
-      </w:r>
-    </w:p>
-    <w:p>
-      <w:pPr>
-        <w:pStyle w:val="PargrafodaLista"/>
-        <w:numPr>
-          <w:ilvl w:val="0"/>
-          <w:numId w:val="4"/>
-        </w:numPr>
-      </w:pPr>
-      <w:r>
-        <w:t>Horário de funcionamento</w:t>
-      </w:r>
-    </w:p>
-    <w:p>
-      <w:pPr>
-        <w:pStyle w:val="PargrafodaLista"/>
-        <w:numPr>
-          <w:ilvl w:val="0"/>
-          <w:numId w:val="4"/>
-        </w:numPr>
-      </w:pPr>
-      <w:r>
-        <w:t>Estacionamento no local</w:t>
-      </w:r>
-    </w:p>
-    <w:p>
-      <w:pPr>
-        <w:pStyle w:val="PargrafodaLista"/>
-        <w:numPr>
-          <w:ilvl w:val="0"/>
-          <w:numId w:val="4"/>
-        </w:numPr>
-      </w:pPr>
-      <w:r>
-        <w:t>Link de acesso ao site oficial</w:t>
-      </w:r>
-    </w:p>
-    <w:p>
-      <w:pPr>
-        <w:pStyle w:val="PargrafodaLista"/>
-        <w:numPr>
-          <w:ilvl w:val="0"/>
-          <w:numId w:val="4"/>
-        </w:numPr>
-      </w:pPr>
-      <w:r>
-        <w:t>Permitir que o usuário faça a recomendação/avaliação do espaço visitado.</w:t>
-      </w:r>
-    </w:p>
-    <w:p>
-      <w:pPr>
-        <w:pStyle w:val="PargrafodaLista"/>
-      </w:pPr>
-    </w:p>
-    <w:p>
-      <w:pPr>
-        <w:pStyle w:val="PargrafodaLista"/>
-      </w:pPr>
-    </w:p>
-    <w:p>
-      <w:pPr>
-        <w:pStyle w:val="PargrafodaLista"/>
-      </w:pPr>
-    </w:p>
-    <w:p>
-      <w:r>
-        <w:t>_____________________________________________________________________________</w:t>
-      </w:r>
-    </w:p>
-    <w:p/>
-    <w:p>
-      <w:r>
-        <w:t xml:space="preserve">RN01 – Abaixo das imagens estará a avaliação do </w:t>
-      </w:r>
-      <w:r>
-        <w:t>restaurante</w:t>
-      </w:r>
-      <w:r>
-        <w:t>.</w:t>
-      </w:r>
-    </w:p>
-    <w:p>
-      <w:r>
-        <w:t xml:space="preserve">RN02 – Os </w:t>
-      </w:r>
-      <w:r>
-        <w:t>restaurantes</w:t>
-      </w:r>
-      <w:r>
-        <w:t xml:space="preserve"> serão organizados de acordo com suas respectivas avaliações de forma decrescente.</w:t>
-      </w:r>
-    </w:p>
-    <w:p>
-      <w:r>
-        <w:t xml:space="preserve">RN03 – </w:t>
-      </w:r>
-      <w:r>
-        <w:t xml:space="preserve">Serão exibidos 10 </w:t>
-      </w:r>
-      <w:r>
-        <w:t>restaurantes</w:t>
-      </w:r>
-      <w:r>
         <w:t xml:space="preserve"> por página.</w:t>
       </w:r>
     </w:p>
     <w:p>
       <w:r>
-        <w:t xml:space="preserve">RN04 - Será permitido apenas uma avaliação por usuário para cada </w:t>
-      </w:r>
-      <w:r>
-        <w:t>restaurante</w:t>
-      </w:r>
-      <w:r>
-        <w:t xml:space="preserve"> visitado.</w:t>
-      </w:r>
-    </w:p>
-    <w:p>
-      <w:r>
-        <w:t xml:space="preserve">RN05 – O usuário pode determinar um raio para que o sistema exiba os </w:t>
-      </w:r>
-      <w:r>
-        <w:t>restaurantes</w:t>
-      </w:r>
-      <w:r>
-        <w:t xml:space="preserve"> dentro de</w:t>
+        <w:t>RN04 - Será permitido apenas uma avaliação por usuário para cada restaurante visitado.</w:t>
+      </w:r>
+    </w:p>
+    <w:p>
+      <w:r>
+        <w:t>RN05 – O usuário pode determinar um raio para que o sistema exiba os restaurantes dentro de</w:t>
       </w:r>
     </w:p>
     <w:p>
@@ -3336,41 +2326,17 @@
     </w:p>
     <w:p>
       <w:r>
-        <w:t xml:space="preserve">RN06 – Os </w:t>
-      </w:r>
-      <w:r>
-        <w:t>restaurantes</w:t>
-      </w:r>
-      <w:r>
-        <w:t xml:space="preserve"> devem ser exibidos junto às suas imagens ilustrativas para que o usuário</w:t>
-      </w:r>
-      <w:r>
-        <w:t xml:space="preserve"> </w:t>
-      </w:r>
-      <w:r>
-        <w:t>tenha uma boa experiência na escolha.</w:t>
-      </w:r>
-    </w:p>
-    <w:p>
-      <w:r>
-        <w:t xml:space="preserve">RN07 - Os usuários poderão inserir comentários sobre os </w:t>
-      </w:r>
-      <w:r>
-        <w:t>restaurantes</w:t>
-      </w:r>
-      <w:r>
-        <w:t xml:space="preserve"> que visitaram.</w:t>
-      </w:r>
-    </w:p>
-    <w:p>
-      <w:r>
-        <w:t xml:space="preserve">RN08 - Os usuários poderão avaliar os </w:t>
-      </w:r>
-      <w:r>
-        <w:t>restaurantes</w:t>
-      </w:r>
-      <w:r>
-        <w:t xml:space="preserve"> que visitaram com notas de 1 a</w:t>
+        <w:t>RN06 – Os restaurantes devem ser exibidos junto às suas imagens ilustrativas para que o usuário tenha uma boa experiência na escolha.</w:t>
+      </w:r>
+    </w:p>
+    <w:p>
+      <w:r>
+        <w:t>RN07 - Os usuários poderão inserir comentários sobre os restaurantes que visitaram.</w:t>
+      </w:r>
+    </w:p>
+    <w:p>
+      <w:r>
+        <w:t>RN08 - Os usuários poderão avaliar os restaurantes que visitaram com notas de 1 a</w:t>
       </w:r>
     </w:p>
     <w:p>
@@ -3520,7 +2486,10 @@
     <w:p/>
     <w:p>
       <w:r>
-        <w:t xml:space="preserve">RF07 – Selecionar imagem </w:t>
+        <w:t xml:space="preserve">RF07 – </w:t>
+      </w:r>
+      <w:r>
+        <w:t>Exibir informações</w:t>
       </w:r>
     </w:p>
     <w:p>
@@ -3814,7 +2783,13 @@
     <w:p/>
     <w:p>
       <w:r>
-        <w:t xml:space="preserve">RF07 – Selecionar imagem </w:t>
+        <w:t xml:space="preserve">RF07 – </w:t>
+      </w:r>
+      <w:r>
+        <w:t>Exibir informações</w:t>
+      </w:r>
+      <w:r>
+        <w:t xml:space="preserve"> </w:t>
       </w:r>
     </w:p>
     <w:p>

</xml_diff>